<commit_message>
Updated gitignore, and updated the documentation.
</commit_message>
<xml_diff>
--- a/Docs/Toniolo_Riccardo_Relazione.docx
+++ b/Docs/Toniolo_Riccardo_Relazione.docx
@@ -180,7 +180,35 @@
           <w:sz w:val="20"/>
           <w:szCs w:val="20"/>
         </w:rPr>
-        <w:t>Sostanzialmente l’utente può salvare in questo sistema diverse tipologie di dati, contenenti ad esempio password molto lunghe (molto difficili da ricordare), proteggendole con un’unica master password per l’accesso all’archivio, cosicché al posto di dover ricordare tante informazioni sensibili e rischiose da scrivere semplicemente su un blocco note, ne basta una, la master password, che va a proteggerle.</w:t>
+        <w:t xml:space="preserve">Sostanzialmente l’utente può salvare in questo sistema diverse tipologie di dati, contenenti ad esempio password molto lunghe (molto difficili da ricordare), proteggendole con un’unica master password per l’accesso all’archivio, cosicché al posto di dover ricordare tante informazioni sensibili e rischiose da scrivere semplicemente su un blocco note, ne basta una, la master password, che </w:t>
+      </w:r>
+      <w:r>
+        <w:rPr>
+          <w:sz w:val="20"/>
+          <w:szCs w:val="20"/>
+        </w:rPr>
+        <w:t>sarà utilizzat</w:t>
+      </w:r>
+      <w:r>
+        <w:rPr>
+          <w:sz w:val="20"/>
+          <w:szCs w:val="20"/>
+        </w:rPr>
+        <w:t>a</w:t>
+      </w:r>
+      <w:r>
+        <w:rPr>
+          <w:sz w:val="20"/>
+          <w:szCs w:val="20"/>
+        </w:rPr>
+        <w:t xml:space="preserve"> per</w:t>
+      </w:r>
+      <w:r>
+        <w:rPr>
+          <w:sz w:val="20"/>
+          <w:szCs w:val="20"/>
+        </w:rPr>
+        <w:t xml:space="preserve"> proteggerle.</w:t>
       </w:r>
     </w:p>
     <w:p>
@@ -857,7 +885,7 @@
           <w:sz w:val="20"/>
           <w:szCs w:val="20"/>
         </w:rPr>
-        <w:t>Sono poi presenti due ulteriori metodi statici:</w:t>
+        <w:t>Sono poi presenti due metodi statici:</w:t>
       </w:r>
     </w:p>
     <w:p>
@@ -983,6 +1011,13 @@
           <w:sz w:val="20"/>
           <w:szCs w:val="20"/>
         </w:rPr>
+        <w:t xml:space="preserve"> (Le “,” appartenenti agli attributi, devono essere considerate come diverse dalle “,” usate per separare gli attributi)</w:t>
+      </w:r>
+      <w:r>
+        <w:rPr>
+          <w:sz w:val="20"/>
+          <w:szCs w:val="20"/>
+        </w:rPr>
         <w:t>);</w:t>
       </w:r>
     </w:p>
@@ -1382,7 +1417,21 @@
           <w:sz w:val="20"/>
           <w:szCs w:val="20"/>
         </w:rPr>
-        <w:t>È stata poi implementata una classe per l’interazione con il file system, di modo da avere un’interfaccia utilizzabile, che astraesse la difficolta di dover utilizzare il filesystem, rendendo il codice più snello.</w:t>
+        <w:t>È stata poi implementata una classe per l’interazione con il file system, di modo da avere un’interfaccia utilizzabile, che astraesse la difficolt</w:t>
+      </w:r>
+      <w:r>
+        <w:rPr>
+          <w:sz w:val="20"/>
+          <w:szCs w:val="20"/>
+        </w:rPr>
+        <w:t>à</w:t>
+      </w:r>
+      <w:r>
+        <w:rPr>
+          <w:sz w:val="20"/>
+          <w:szCs w:val="20"/>
+        </w:rPr>
+        <w:t xml:space="preserve"> di dover utilizzare il filesystem, rendendo il codice più snello.</w:t>
       </w:r>
     </w:p>
     <w:p>
@@ -1651,7 +1700,81 @@
           <w:sz w:val="20"/>
           <w:szCs w:val="20"/>
         </w:rPr>
-        <w:t>fica.</w:t>
+        <w:t>fica</w:t>
+      </w:r>
+      <w:r>
+        <w:rPr>
+          <w:sz w:val="20"/>
+          <w:szCs w:val="20"/>
+        </w:rPr>
+        <w:t xml:space="preserve">, in quanto la parte grafica andrà a lavorare solamente con </w:t>
+      </w:r>
+      <w:proofErr w:type="spellStart"/>
+      <w:r>
+        <w:rPr>
+          <w:sz w:val="20"/>
+          <w:szCs w:val="20"/>
+        </w:rPr>
+        <w:t>Vault</w:t>
+      </w:r>
+      <w:proofErr w:type="spellEnd"/>
+      <w:r>
+        <w:rPr>
+          <w:sz w:val="20"/>
+          <w:szCs w:val="20"/>
+        </w:rPr>
+        <w:t>, e non interagirà direttamente con</w:t>
+      </w:r>
+      <w:r>
+        <w:rPr>
+          <w:sz w:val="20"/>
+          <w:szCs w:val="20"/>
+        </w:rPr>
+        <w:t xml:space="preserve"> </w:t>
+      </w:r>
+      <w:r>
+        <w:rPr>
+          <w:sz w:val="20"/>
+          <w:szCs w:val="20"/>
+        </w:rPr>
+        <w:t xml:space="preserve">nessuno </w:t>
+      </w:r>
+      <w:proofErr w:type="spellStart"/>
+      <w:r>
+        <w:rPr>
+          <w:sz w:val="20"/>
+          <w:szCs w:val="20"/>
+        </w:rPr>
+        <w:t>de</w:t>
+      </w:r>
+      <w:r>
+        <w:rPr>
+          <w:sz w:val="20"/>
+          <w:szCs w:val="20"/>
+        </w:rPr>
+        <w:t>gli</w:t>
+      </w:r>
+      <w:r>
+        <w:rPr>
+          <w:sz w:val="20"/>
+          <w:szCs w:val="20"/>
+        </w:rPr>
+        <w:t xml:space="preserve"> elementi</w:t>
+      </w:r>
+      <w:proofErr w:type="spellEnd"/>
+      <w:r>
+        <w:rPr>
+          <w:sz w:val="20"/>
+          <w:szCs w:val="20"/>
+        </w:rPr>
+        <w:t xml:space="preserve"> interni al modello stesso</w:t>
+      </w:r>
+      <w:r>
+        <w:rPr>
+          <w:sz w:val="20"/>
+          <w:szCs w:val="20"/>
+        </w:rPr>
+        <w:t>.</w:t>
       </w:r>
     </w:p>
     <w:p>
@@ -1829,7 +1952,7 @@
           <w:sz w:val="20"/>
           <w:szCs w:val="20"/>
         </w:rPr>
-        <w:t xml:space="preserve">, tramite </w:t>
+        <w:t xml:space="preserve"> tramite </w:t>
       </w:r>
       <w:proofErr w:type="spellStart"/>
       <w:r>
@@ -1849,30 +1972,8 @@
           <w:sz w:val="20"/>
           <w:szCs w:val="20"/>
         </w:rPr>
-        <w:t xml:space="preserve"> </w:t>
-      </w:r>
-      <w:r>
-        <w:rPr>
-          <w:sz w:val="20"/>
-          <w:szCs w:val="20"/>
-        </w:rPr>
-        <w:t xml:space="preserve">al tipo </w:t>
-      </w:r>
-      <w:r>
-        <w:rPr>
-          <w:sz w:val="20"/>
-          <w:szCs w:val="20"/>
-        </w:rPr>
-        <w:t>della classe</w:t>
-      </w:r>
-      <w:r>
-        <w:rPr>
-          <w:sz w:val="20"/>
-          <w:szCs w:val="20"/>
-        </w:rPr>
-        <w:t xml:space="preserve"> per quanto riguarda al puntatore, e se la conversione risulta in un </w:t>
-      </w:r>
-      <w:proofErr w:type="spellStart"/>
+        <w:t>,</w:t>
+      </w:r>
       <w:r>
         <w:rPr>
           <w:i/>
@@ -1880,16 +1981,65 @@
           <w:sz w:val="20"/>
           <w:szCs w:val="20"/>
         </w:rPr>
-        <w:t>nullptr</w:t>
-      </w:r>
-      <w:proofErr w:type="spellEnd"/>
-      <w:r>
-        <w:rPr>
-          <w:sz w:val="20"/>
-          <w:szCs w:val="20"/>
-        </w:rPr>
-        <w:t xml:space="preserve">, il metodo restituisce </w:t>
-      </w:r>
+        <w:t xml:space="preserve"> </w:t>
+      </w:r>
+      <w:r>
+        <w:rPr>
+          <w:sz w:val="20"/>
+          <w:szCs w:val="20"/>
+        </w:rPr>
+        <w:t xml:space="preserve">al tipo </w:t>
+      </w:r>
+      <w:r>
+        <w:rPr>
+          <w:sz w:val="20"/>
+          <w:szCs w:val="20"/>
+        </w:rPr>
+        <w:t>della classe</w:t>
+      </w:r>
+      <w:r>
+        <w:rPr>
+          <w:sz w:val="20"/>
+          <w:szCs w:val="20"/>
+        </w:rPr>
+        <w:t xml:space="preserve"> </w:t>
+      </w:r>
+      <w:r>
+        <w:rPr>
+          <w:sz w:val="20"/>
+          <w:szCs w:val="20"/>
+        </w:rPr>
+        <w:t xml:space="preserve">in cui si sta implementando il metodo concreto, </w:t>
+      </w:r>
+      <w:r>
+        <w:rPr>
+          <w:sz w:val="20"/>
+          <w:szCs w:val="20"/>
+        </w:rPr>
+        <w:t>per quanto riguarda al puntatore</w:t>
+      </w:r>
+      <w:r>
+        <w:rPr>
+          <w:sz w:val="20"/>
+          <w:szCs w:val="20"/>
+        </w:rPr>
+        <w:t xml:space="preserve"> passato</w:t>
+      </w:r>
+      <w:r>
+        <w:rPr>
+          <w:sz w:val="20"/>
+          <w:szCs w:val="20"/>
+        </w:rPr>
+        <w:t>. S</w:t>
+      </w:r>
+      <w:r>
+        <w:rPr>
+          <w:sz w:val="20"/>
+          <w:szCs w:val="20"/>
+        </w:rPr>
+        <w:t xml:space="preserve">e la conversione risulta in un </w:t>
+      </w:r>
+      <w:proofErr w:type="spellStart"/>
       <w:r>
         <w:rPr>
           <w:i/>
@@ -1897,6 +2047,23 @@
           <w:sz w:val="20"/>
           <w:szCs w:val="20"/>
         </w:rPr>
+        <w:t>nullptr</w:t>
+      </w:r>
+      <w:proofErr w:type="spellEnd"/>
+      <w:r>
+        <w:rPr>
+          <w:sz w:val="20"/>
+          <w:szCs w:val="20"/>
+        </w:rPr>
+        <w:t xml:space="preserve">, il metodo restituisce </w:t>
+      </w:r>
+      <w:r>
+        <w:rPr>
+          <w:i/>
+          <w:iCs/>
+          <w:sz w:val="20"/>
+          <w:szCs w:val="20"/>
+        </w:rPr>
         <w:t>false</w:t>
       </w:r>
       <w:r>
@@ -1904,7 +2071,21 @@
           <w:sz w:val="20"/>
           <w:szCs w:val="20"/>
         </w:rPr>
-        <w:t xml:space="preserve">, altrimenti attua la modifica e restituisce </w:t>
+        <w:t>, altrimenti attua la modifica</w:t>
+      </w:r>
+      <w:r>
+        <w:rPr>
+          <w:sz w:val="20"/>
+          <w:szCs w:val="20"/>
+        </w:rPr>
+        <w:t>, tramite operatore di assegnazione</w:t>
+      </w:r>
+      <w:r>
+        <w:rPr>
+          <w:sz w:val="20"/>
+          <w:szCs w:val="20"/>
+        </w:rPr>
+        <w:t xml:space="preserve"> e restituisce </w:t>
       </w:r>
       <w:proofErr w:type="spellStart"/>
       <w:r>
@@ -2167,7 +2348,21 @@
           <w:sz w:val="20"/>
           <w:szCs w:val="20"/>
         </w:rPr>
-        <w:t>, contribuisce a mantenere una separazione netta tra il modello e l’interfaccia grafica;</w:t>
+        <w:t>, contribuisce a mantenere una separazione netta tra il modello e l’interfaccia grafica</w:t>
+      </w:r>
+      <w:r>
+        <w:rPr>
+          <w:sz w:val="20"/>
+          <w:szCs w:val="20"/>
+        </w:rPr>
+        <w:t xml:space="preserve"> (non andiamo quindi a contaminare il modello con elementi grafici, rimanendo sempre una soluzione polimorfa)</w:t>
+      </w:r>
+      <w:r>
+        <w:rPr>
+          <w:sz w:val="20"/>
+          <w:szCs w:val="20"/>
+        </w:rPr>
+        <w:t>;</w:t>
       </w:r>
     </w:p>
     <w:p>
@@ -2243,7 +2438,46 @@
           <w:sz w:val="20"/>
           <w:szCs w:val="20"/>
         </w:rPr>
-        <w:t xml:space="preserve">Permette di utilizzare un solo metodo </w:t>
+        <w:t xml:space="preserve">Essendo i vari </w:t>
+      </w:r>
+      <w:proofErr w:type="spellStart"/>
+      <w:r>
+        <w:rPr>
+          <w:sz w:val="20"/>
+          <w:szCs w:val="20"/>
+        </w:rPr>
+        <w:t>visitor</w:t>
+      </w:r>
+      <w:proofErr w:type="spellEnd"/>
+      <w:r>
+        <w:rPr>
+          <w:sz w:val="20"/>
+          <w:szCs w:val="20"/>
+        </w:rPr>
+        <w:t xml:space="preserve"> sottotipi di </w:t>
+      </w:r>
+      <w:proofErr w:type="spellStart"/>
+      <w:r>
+        <w:rPr>
+          <w:sz w:val="20"/>
+          <w:szCs w:val="20"/>
+        </w:rPr>
+        <w:t>SerializableObjectsVisitor</w:t>
+      </w:r>
+      <w:proofErr w:type="spellEnd"/>
+      <w:r>
+        <w:rPr>
+          <w:sz w:val="20"/>
+          <w:szCs w:val="20"/>
+        </w:rPr>
+        <w:t>, si p</w:t>
+      </w:r>
+      <w:r>
+        <w:rPr>
+          <w:sz w:val="20"/>
+          <w:szCs w:val="20"/>
+        </w:rPr>
+        <w:t xml:space="preserve">ermette di utilizzare un solo metodo </w:t>
       </w:r>
       <w:proofErr w:type="spellStart"/>
       <w:r>
@@ -2352,7 +2586,32 @@
           <w:sz w:val="20"/>
           <w:szCs w:val="20"/>
         </w:rPr>
-        <w:t xml:space="preserve"> diversi.</w:t>
+        <w:t xml:space="preserve"> diversi</w:t>
+      </w:r>
+      <w:r>
+        <w:rPr>
+          <w:sz w:val="20"/>
+          <w:szCs w:val="20"/>
+        </w:rPr>
+        <w:t xml:space="preserve">, grazie appunto all’invocazione polimorfa di </w:t>
+      </w:r>
+      <w:proofErr w:type="spellStart"/>
+      <w:r>
+        <w:rPr>
+          <w:b/>
+          <w:bCs/>
+          <w:sz w:val="20"/>
+          <w:szCs w:val="20"/>
+        </w:rPr>
+        <w:t>visit</w:t>
+      </w:r>
+      <w:proofErr w:type="spellEnd"/>
+      <w:r>
+        <w:rPr>
+          <w:sz w:val="20"/>
+          <w:szCs w:val="20"/>
+        </w:rPr>
+        <w:t>.</w:t>
       </w:r>
     </w:p>
     <w:p>
@@ -2451,7 +2710,15 @@
           <w:sz w:val="20"/>
           <w:szCs w:val="20"/>
         </w:rPr>
-        <w:t>, a seconda del tipo selezionato. Tuttavia per passarlo tramite un segnale, utilizza come metodo di passaggio, l’</w:t>
+        <w:t xml:space="preserve">, a seconda del tipo selezionato. Tuttavia per passarlo tramite un </w:t>
+      </w:r>
+      <w:r>
+        <w:rPr>
+          <w:sz w:val="20"/>
+          <w:szCs w:val="20"/>
+        </w:rPr>
+        <w:lastRenderedPageBreak/>
+        <w:t>segnale, utilizza come metodo di passaggio, l’</w:t>
       </w:r>
       <w:proofErr w:type="spellStart"/>
       <w:r>
@@ -2497,7 +2764,42 @@
           <w:sz w:val="20"/>
           <w:szCs w:val="20"/>
         </w:rPr>
-        <w:t xml:space="preserve"> con cinque slot diversi, cinque possibili segnali (uno per ogni tipo selezionabile), ma gliene basterà uno generico. Inoltre siccome tutte le classi derivanti da </w:t>
+        <w:t xml:space="preserve"> con cinque slot diversi, cinque possibili segnali (uno per ogni tipo</w:t>
+      </w:r>
+      <w:r>
+        <w:rPr>
+          <w:sz w:val="20"/>
+          <w:szCs w:val="20"/>
+        </w:rPr>
+        <w:t>,</w:t>
+      </w:r>
+      <w:r>
+        <w:rPr>
+          <w:sz w:val="20"/>
+          <w:szCs w:val="20"/>
+        </w:rPr>
+        <w:t xml:space="preserve"> </w:t>
+      </w:r>
+      <w:r>
+        <w:rPr>
+          <w:sz w:val="20"/>
+          <w:szCs w:val="20"/>
+        </w:rPr>
+        <w:t>usato come parametro del segnale</w:t>
+      </w:r>
+      <w:r>
+        <w:rPr>
+          <w:sz w:val="20"/>
+          <w:szCs w:val="20"/>
+        </w:rPr>
+        <w:t>), ma gliene basterà uno generico</w:t>
+      </w:r>
+      <w:r>
+        <w:rPr>
+          <w:sz w:val="20"/>
+          <w:szCs w:val="20"/>
+        </w:rPr>
+        <w:t xml:space="preserve"> (usante come parametro solo </w:t>
       </w:r>
       <w:proofErr w:type="spellStart"/>
       <w:r>
@@ -2513,15 +2815,74 @@
           <w:sz w:val="20"/>
           <w:szCs w:val="20"/>
         </w:rPr>
-        <w:t xml:space="preserve"> condividono gli stessi segnali, per esprimere la creazione o </w:t>
-      </w:r>
-      <w:r>
-        <w:rPr>
-          <w:sz w:val="20"/>
-          <w:szCs w:val="20"/>
-        </w:rPr>
-        <w:lastRenderedPageBreak/>
-        <w:t xml:space="preserve">l’editing di un oggetto, basterà solamente utilizzare i segnali di </w:t>
+        <w:t>)</w:t>
+      </w:r>
+      <w:r>
+        <w:rPr>
+          <w:sz w:val="20"/>
+          <w:szCs w:val="20"/>
+        </w:rPr>
+        <w:t xml:space="preserve">. </w:t>
+      </w:r>
+      <w:r>
+        <w:rPr>
+          <w:sz w:val="20"/>
+          <w:szCs w:val="20"/>
+        </w:rPr>
+        <w:t>Inoltre,</w:t>
+      </w:r>
+      <w:r>
+        <w:rPr>
+          <w:sz w:val="20"/>
+          <w:szCs w:val="20"/>
+        </w:rPr>
+        <w:t xml:space="preserve"> siccome tutte le classi derivanti da </w:t>
+      </w:r>
+      <w:proofErr w:type="spellStart"/>
+      <w:r>
+        <w:rPr>
+          <w:sz w:val="20"/>
+          <w:szCs w:val="20"/>
+        </w:rPr>
+        <w:t>PagesInterface</w:t>
+      </w:r>
+      <w:proofErr w:type="spellEnd"/>
+      <w:r>
+        <w:rPr>
+          <w:sz w:val="20"/>
+          <w:szCs w:val="20"/>
+        </w:rPr>
+        <w:t xml:space="preserve"> condividono gli stessi segnali</w:t>
+      </w:r>
+      <w:r>
+        <w:rPr>
+          <w:sz w:val="20"/>
+          <w:szCs w:val="20"/>
+        </w:rPr>
+        <w:t xml:space="preserve"> (ereditati da </w:t>
+      </w:r>
+      <w:proofErr w:type="spellStart"/>
+      <w:r>
+        <w:rPr>
+          <w:sz w:val="20"/>
+          <w:szCs w:val="20"/>
+        </w:rPr>
+        <w:t>PagesInterface</w:t>
+      </w:r>
+      <w:proofErr w:type="spellEnd"/>
+      <w:r>
+        <w:rPr>
+          <w:sz w:val="20"/>
+          <w:szCs w:val="20"/>
+        </w:rPr>
+        <w:t xml:space="preserve"> appunto)</w:t>
+      </w:r>
+      <w:r>
+        <w:rPr>
+          <w:sz w:val="20"/>
+          <w:szCs w:val="20"/>
+        </w:rPr>
+        <w:t xml:space="preserve">, per esprimere la creazione o l’editing di un oggetto, basterà solamente utilizzare i segnali di </w:t>
       </w:r>
       <w:proofErr w:type="spellStart"/>
       <w:r>
@@ -2683,7 +3044,7 @@
           <w:sz w:val="20"/>
           <w:szCs w:val="20"/>
         </w:rPr>
-        <w:t>) sono la diretta rappresentazione in formato widget, delle classi appartenenti alla gerarchia del modello. È stato possibile e anche utile sotto il punto di vista del polimorfismo, andarle a strutturare anche esse come gerarchia.</w:t>
+        <w:t>) sono la diretta rappresentazione in formato widget, delle classi appartenenti alla gerarchia del modello.</w:t>
       </w:r>
     </w:p>
     <w:p>
@@ -2749,7 +3110,14 @@
           <w:sz w:val="20"/>
           <w:szCs w:val="20"/>
         </w:rPr>
-        <w:t xml:space="preserve">Aggiungere un solo metodo </w:t>
+        <w:t>Rende possibile l’aggiunta di</w:t>
+      </w:r>
+      <w:r>
+        <w:rPr>
+          <w:sz w:val="20"/>
+          <w:szCs w:val="20"/>
+        </w:rPr>
+        <w:t xml:space="preserve"> un solo metodo </w:t>
       </w:r>
       <w:proofErr w:type="spellStart"/>
       <w:r>
@@ -2950,7 +3318,49 @@
           <w:sz w:val="20"/>
           <w:szCs w:val="20"/>
         </w:rPr>
-        <w:t>Per la persistenza dei dati viene utilizzato una versione rivisitata del formato CSV. È possibile creare e gestire più archivi diversi.</w:t>
+        <w:t>Per la persistenza dei dati viene utilizzato una versione rivisitata del formato CSV. È</w:t>
+      </w:r>
+      <w:r>
+        <w:rPr>
+          <w:sz w:val="20"/>
+          <w:szCs w:val="20"/>
+        </w:rPr>
+        <w:t xml:space="preserve"> da notare la</w:t>
+      </w:r>
+      <w:r>
+        <w:rPr>
+          <w:sz w:val="20"/>
+          <w:szCs w:val="20"/>
+        </w:rPr>
+        <w:t xml:space="preserve"> </w:t>
+      </w:r>
+      <w:r>
+        <w:rPr>
+          <w:sz w:val="20"/>
+          <w:szCs w:val="20"/>
+        </w:rPr>
+        <w:t>possibilità di</w:t>
+      </w:r>
+      <w:r>
+        <w:rPr>
+          <w:sz w:val="20"/>
+          <w:szCs w:val="20"/>
+        </w:rPr>
+        <w:t xml:space="preserve"> creare e gestire più archivi diversi</w:t>
+      </w:r>
+      <w:r>
+        <w:rPr>
+          <w:sz w:val="20"/>
+          <w:szCs w:val="20"/>
+        </w:rPr>
+        <w:t>, e non uno solo</w:t>
+      </w:r>
+      <w:r>
+        <w:rPr>
+          <w:sz w:val="20"/>
+          <w:szCs w:val="20"/>
+        </w:rPr>
+        <w:t>.</w:t>
       </w:r>
     </w:p>
     <w:p>
@@ -3087,7 +3497,21 @@
           <w:sz w:val="20"/>
           <w:szCs w:val="20"/>
         </w:rPr>
-        <w:t>Sono presenti dei file di prova con i nomi:</w:t>
+        <w:t xml:space="preserve">Sono presenti dei file di prova con i </w:t>
+      </w:r>
+      <w:r>
+        <w:rPr>
+          <w:sz w:val="20"/>
+          <w:szCs w:val="20"/>
+        </w:rPr>
+        <w:t xml:space="preserve">seguenti </w:t>
+      </w:r>
+      <w:r>
+        <w:rPr>
+          <w:sz w:val="20"/>
+          <w:szCs w:val="20"/>
+        </w:rPr>
+        <w:t>nomi:</w:t>
       </w:r>
     </w:p>
     <w:p>
@@ -3248,29 +3672,36 @@
           <w:sz w:val="20"/>
           <w:szCs w:val="20"/>
         </w:rPr>
-        <w:t>Il programma è stato pensato per non essere utilizzato andando a modificare i file manualmente, ma solo tramite l’interfaccia utente, tuttavia abbiamo ritenuto opportuno andare a cercare di salvaguardare anche questi spiacevoli inconvenienti.</w:t>
-      </w:r>
-    </w:p>
-    <w:p>
-      <w:pPr>
-        <w:rPr>
-          <w:sz w:val="20"/>
-          <w:szCs w:val="20"/>
-        </w:rPr>
-      </w:pPr>
-    </w:p>
-    <w:p>
-      <w:pPr>
-        <w:rPr>
-          <w:sz w:val="20"/>
-          <w:szCs w:val="20"/>
-        </w:rPr>
-      </w:pPr>
-      <w:r>
-        <w:rPr>
-          <w:sz w:val="20"/>
-          <w:szCs w:val="20"/>
-        </w:rPr>
+        <w:t xml:space="preserve">Il programma è stato pensato per non essere utilizzato andando a modificare i file manualmente, ma solo tramite l’interfaccia </w:t>
+      </w:r>
+      <w:r>
+        <w:rPr>
+          <w:sz w:val="20"/>
+          <w:szCs w:val="20"/>
+        </w:rPr>
+        <w:t>utente; tuttavia,</w:t>
+      </w:r>
+      <w:r>
+        <w:rPr>
+          <w:sz w:val="20"/>
+          <w:szCs w:val="20"/>
+        </w:rPr>
+        <w:t xml:space="preserve"> abbiamo ritenuto opportuno andare a cercare di salvaguardare anche questi spiacevoli inconvenienti.</w:t>
+      </w:r>
+    </w:p>
+    <w:p>
+      <w:pPr>
+        <w:rPr>
+          <w:sz w:val="20"/>
+          <w:szCs w:val="20"/>
+        </w:rPr>
+      </w:pPr>
+      <w:r>
+        <w:rPr>
+          <w:sz w:val="20"/>
+          <w:szCs w:val="20"/>
+        </w:rPr>
+        <w:lastRenderedPageBreak/>
         <w:t xml:space="preserve">Siccome non è possibile visualizzare il contenuto del file in quanto cifrato (si leggeranno caratteri incomprensibili), abbiamo aggiunto una funzionalità </w:t>
       </w:r>
       <w:proofErr w:type="gramStart"/>
@@ -3335,7 +3766,28 @@
           <w:sz w:val="20"/>
           <w:szCs w:val="20"/>
         </w:rPr>
-        <w:t xml:space="preserve"> database”, la quale permette (se si è effettuato l’accesso ad un archivio) di visualizzare il contenuto del file in maniera non cr</w:t>
+        <w:t xml:space="preserve"> database”</w:t>
+      </w:r>
+      <w:r>
+        <w:rPr>
+          <w:sz w:val="20"/>
+          <w:szCs w:val="20"/>
+        </w:rPr>
+        <w:t xml:space="preserve"> </w:t>
+      </w:r>
+      <w:r>
+        <w:rPr>
+          <w:sz w:val="20"/>
+          <w:szCs w:val="20"/>
+        </w:rPr>
+        <w:t>(Dentro l’action “File”)</w:t>
+      </w:r>
+      <w:r>
+        <w:rPr>
+          <w:sz w:val="20"/>
+          <w:szCs w:val="20"/>
+        </w:rPr>
+        <w:t>, la quale permette (se si è effettuato l’accesso ad un archivio) di visualizzare il contenuto del file in maniera non cr</w:t>
       </w:r>
       <w:r>
         <w:rPr>
@@ -3358,6 +3810,14 @@
         </w:rPr>
         <w:t>.</w:t>
       </w:r>
+    </w:p>
+    <w:p>
+      <w:pPr>
+        <w:rPr>
+          <w:sz w:val="20"/>
+          <w:szCs w:val="20"/>
+        </w:rPr>
+      </w:pPr>
     </w:p>
     <w:p>
       <w:pPr>
@@ -3373,7 +3833,6 @@
           <w:sz w:val="32"/>
           <w:szCs w:val="32"/>
         </w:rPr>
-        <w:lastRenderedPageBreak/>
         <w:t>Container realizzato</w:t>
       </w:r>
     </w:p>
@@ -3460,7 +3919,7 @@
           <w:sz w:val="20"/>
           <w:szCs w:val="20"/>
         </w:rPr>
-        <w:t>Inoltre abbiamo deciso di utilizzare questo tipo di struttura poiché è particolarmente veloce, appunto per quanto appena detto, nella ricerca</w:t>
+        <w:t>Inoltre,</w:t>
       </w:r>
       <w:r>
         <w:rPr>
@@ -3468,6 +3927,14 @@
           <w:sz w:val="20"/>
           <w:szCs w:val="20"/>
         </w:rPr>
+        <w:t xml:space="preserve"> abbiamo deciso di utilizzare questo tipo di struttura poiché è particolarmente veloce, appunto per quanto appena detto, nella ricerca</w:t>
+      </w:r>
+      <w:r>
+        <w:rPr>
+          <w:rFonts w:cstheme="minorHAnsi"/>
+          <w:sz w:val="20"/>
+          <w:szCs w:val="20"/>
+        </w:rPr>
         <w:t xml:space="preserve">, </w:t>
       </w:r>
       <w:r>
@@ -3484,7 +3951,7 @@
           <w:sz w:val="20"/>
           <w:szCs w:val="20"/>
         </w:rPr>
-        <w:t xml:space="preserve"> e nell’inserimento ordinato (appunto entrambi </w:t>
+        <w:t xml:space="preserve"> e nell’inserimento ordinato (appunto </w:t>
       </w:r>
       <w:r>
         <w:rPr>
@@ -3502,6 +3969,13 @@
       </w:r>
       <w:r>
         <w:rPr>
+          <w:sz w:val="20"/>
+          <w:szCs w:val="20"/>
+        </w:rPr>
+        <w:t xml:space="preserve"> a livello di complessità</w:t>
+      </w:r>
+      <w:r>
+        <w:rPr>
           <w:rFonts w:cstheme="minorHAnsi"/>
           <w:sz w:val="20"/>
           <w:szCs w:val="20"/>
@@ -3523,7 +3997,7 @@
           <w:sz w:val="20"/>
           <w:szCs w:val="20"/>
         </w:rPr>
-        <w:t>Tuttavia per poter utilizzare il container come fosse una lista doppiamente collegata ab</w:t>
+        <w:t>Tuttavia,</w:t>
       </w:r>
       <w:r>
         <w:rPr>
@@ -3531,48 +4005,104 @@
           <w:sz w:val="20"/>
           <w:szCs w:val="20"/>
         </w:rPr>
+        <w:t xml:space="preserve"> per poter utilizzare il container come fosse una lista doppiamente collegata ab</w:t>
+      </w:r>
+      <w:r>
+        <w:rPr>
+          <w:rFonts w:cstheme="minorHAnsi"/>
+          <w:sz w:val="20"/>
+          <w:szCs w:val="20"/>
+        </w:rPr>
         <w:t>biamo fatto si che ogni nodo fosse collegato non solo al genitore, al figlio sinistro e al figlio destro, ma anche al predecessore e al successore, così da poter attraversare l’albero partendo dal minimo (o dal massimo) e andando avanti di successore in successore (o di predecessore in predecessore), tramite appositi iteratori.</w:t>
       </w:r>
-    </w:p>
-    <w:p>
-      <w:pPr>
+      <w:r>
         <w:rPr>
           <w:rFonts w:cstheme="minorHAnsi"/>
           <w:sz w:val="20"/>
           <w:szCs w:val="20"/>
         </w:rPr>
-      </w:pPr>
-    </w:p>
-    <w:p>
-      <w:pPr>
+        <w:t xml:space="preserve"> </w:t>
+      </w:r>
+      <w:r>
         <w:rPr>
           <w:rFonts w:cstheme="minorHAnsi"/>
           <w:sz w:val="20"/>
           <w:szCs w:val="20"/>
         </w:rPr>
-      </w:pPr>
-      <w:r>
+        <w:t>Tenere traccia del predecessore e del successore di un nodo, ha una complessità di tempo costante, e quindi non impatta sulla complessità generale garantita dagli alberi rosso-neri.</w:t>
+      </w:r>
+    </w:p>
+    <w:p>
+      <w:pPr>
         <w:rPr>
           <w:rFonts w:cstheme="minorHAnsi"/>
           <w:sz w:val="20"/>
           <w:szCs w:val="20"/>
         </w:rPr>
-        <w:t>Questa modifica tuttavia va a migliorare anche ricerche del minimo nel sottoalbero radicato nel figlio destro di un nodo (poiché sarà il suo successore) e del massimo nel sottoalbero radicato nel figlio sinistro di un nodo (poiché sarà il suo predecessore)</w:t>
-      </w:r>
-      <w:r>
+      </w:pPr>
+    </w:p>
+    <w:p>
+      <w:pPr>
         <w:rPr>
           <w:rFonts w:cstheme="minorHAnsi"/>
           <w:sz w:val="20"/>
           <w:szCs w:val="20"/>
         </w:rPr>
-        <w:t>, portandole a complessità costante</w:t>
-      </w:r>
+      </w:pPr>
       <w:r>
         <w:rPr>
           <w:rFonts w:cstheme="minorHAnsi"/>
           <w:sz w:val="20"/>
           <w:szCs w:val="20"/>
         </w:rPr>
+        <w:t xml:space="preserve">Questa </w:t>
+      </w:r>
+      <w:r>
+        <w:rPr>
+          <w:rFonts w:cstheme="minorHAnsi"/>
+          <w:sz w:val="20"/>
+          <w:szCs w:val="20"/>
+        </w:rPr>
+        <w:t>modifica, tuttavia,</w:t>
+      </w:r>
+      <w:r>
+        <w:rPr>
+          <w:rFonts w:cstheme="minorHAnsi"/>
+          <w:sz w:val="20"/>
+          <w:szCs w:val="20"/>
+        </w:rPr>
+        <w:t xml:space="preserve"> va a migliorare anche ricerche del minimo nel sottoalbero radicato nel figlio destro di un nodo (poiché sarà il suo successore) e del massimo nel sottoalbero radicato nel figlio sinistro di un nodo (poiché sarà il suo predecessore)</w:t>
+      </w:r>
+      <w:r>
+        <w:rPr>
+          <w:rFonts w:cstheme="minorHAnsi"/>
+          <w:sz w:val="20"/>
+          <w:szCs w:val="20"/>
+        </w:rPr>
+        <w:t>, portando</w:t>
+      </w:r>
+      <w:r>
+        <w:rPr>
+          <w:rFonts w:cstheme="minorHAnsi"/>
+          <w:sz w:val="20"/>
+          <w:szCs w:val="20"/>
+        </w:rPr>
+        <w:t xml:space="preserve"> questo tipo di ricerca</w:t>
+      </w:r>
+      <w:r>
+        <w:rPr>
+          <w:rFonts w:cstheme="minorHAnsi"/>
+          <w:sz w:val="20"/>
+          <w:szCs w:val="20"/>
+        </w:rPr>
+        <w:t xml:space="preserve"> a complessità costante</w:t>
+      </w:r>
+      <w:r>
+        <w:rPr>
+          <w:rFonts w:cstheme="minorHAnsi"/>
+          <w:sz w:val="20"/>
+          <w:szCs w:val="20"/>
+        </w:rPr>
         <w:t>. Questo rende possibile velocizzare metodi come la rimozione</w:t>
       </w:r>
       <w:r>
@@ -3597,7 +4127,7 @@
           <w:sz w:val="20"/>
           <w:szCs w:val="20"/>
         </w:rPr>
-        <w:t>metodi (che ora hanno complessità costante)</w:t>
+        <w:t>metodi</w:t>
       </w:r>
       <w:r>
         <w:rPr>
@@ -3631,17 +4161,16 @@
           <w:sz w:val="20"/>
           <w:szCs w:val="20"/>
         </w:rPr>
-        <w:t>Inoltre per aumentare ulteriormente l’efficienza abbiamo fatto uso di metodi iterativi e non ricorsivi per lo scorrimento dell’albero. L’accesso al minimo e al massimo dell’albero avviene in tempo costante, in quanto sono elementi salvati all’interno della struttura.</w:t>
-      </w:r>
-    </w:p>
-    <w:p>
-      <w:pPr>
+        <w:t>Inoltre,</w:t>
+      </w:r>
+      <w:r>
         <w:rPr>
           <w:rFonts w:cstheme="minorHAnsi"/>
           <w:sz w:val="20"/>
           <w:szCs w:val="20"/>
         </w:rPr>
-      </w:pPr>
+        <w:t xml:space="preserve"> per aumentare ulteriormente l’efficienza abbiamo fatto uso di metodi iterativi e non ricorsivi per lo scorrimento dell’albero. </w:t>
+      </w:r>
     </w:p>
     <w:p>
       <w:pPr>
@@ -3657,17 +4186,16 @@
           <w:sz w:val="20"/>
           <w:szCs w:val="20"/>
         </w:rPr>
-        <w:t>Tenere traccia del predecessore e del successore di un nodo in questo modo ha una complessità di tempo costante, e quindi non impatta sulla complessità generale garantita dagli alberi rosso-neri.</w:t>
-      </w:r>
-    </w:p>
-    <w:p>
-      <w:pPr>
+        <w:t>L’accesso al minimo e al massimo dell’albero intero</w:t>
+      </w:r>
+      <w:r>
         <w:rPr>
           <w:rFonts w:cstheme="minorHAnsi"/>
           <w:sz w:val="20"/>
           <w:szCs w:val="20"/>
         </w:rPr>
-      </w:pPr>
+        <w:t xml:space="preserve"> avviene in tempo costante, in quanto sono elementi salvati all’interno della struttura.</w:t>
+      </w:r>
     </w:p>
     <w:p>
       <w:pPr>
@@ -3942,7 +4470,21 @@
           <w:sz w:val="20"/>
           <w:szCs w:val="20"/>
         </w:rPr>
-        <w:t xml:space="preserve">Possibilità di effettuare logout dai vari archivi tramite il pulsante “Logout” </w:t>
+        <w:t>Possibilità di effettuare logout dai vari archivi tramite il pulsante “Logout”</w:t>
+      </w:r>
+      <w:r>
+        <w:rPr>
+          <w:sz w:val="20"/>
+          <w:szCs w:val="20"/>
+        </w:rPr>
+        <w:t xml:space="preserve"> (Dentro l’action “File”)</w:t>
+      </w:r>
+      <w:r>
+        <w:rPr>
+          <w:sz w:val="20"/>
+          <w:szCs w:val="20"/>
+        </w:rPr>
+        <w:t xml:space="preserve"> </w:t>
       </w:r>
       <w:proofErr w:type="gramStart"/>
       <w:r>
@@ -4135,7 +4677,35 @@
           <w:sz w:val="20"/>
           <w:szCs w:val="20"/>
         </w:rPr>
-        <w:t>Pulsantiera in basso per filtrare</w:t>
+        <w:t xml:space="preserve">Pulsantiera </w:t>
+      </w:r>
+      <w:r>
+        <w:rPr>
+          <w:sz w:val="20"/>
+          <w:szCs w:val="20"/>
+        </w:rPr>
+        <w:t>nella parte</w:t>
+      </w:r>
+      <w:r>
+        <w:rPr>
+          <w:sz w:val="20"/>
+          <w:szCs w:val="20"/>
+        </w:rPr>
+        <w:t xml:space="preserve"> bass</w:t>
+      </w:r>
+      <w:r>
+        <w:rPr>
+          <w:sz w:val="20"/>
+          <w:szCs w:val="20"/>
+        </w:rPr>
+        <w:t>a della finestra,</w:t>
+      </w:r>
+      <w:r>
+        <w:rPr>
+          <w:sz w:val="20"/>
+          <w:szCs w:val="20"/>
+        </w:rPr>
+        <w:t xml:space="preserve"> per filtrare</w:t>
       </w:r>
       <w:r>
         <w:rPr>
@@ -4169,7 +4739,28 @@
           <w:sz w:val="20"/>
           <w:szCs w:val="20"/>
         </w:rPr>
-        <w:t>Campo per la ricerca tramite nome nella parte alta della finestra per filtrare in tempo reale gli elementi dell’archivio tramite nome identificativo;</w:t>
+        <w:t xml:space="preserve">Campo per la ricerca tramite nome nella parte alta della finestra per filtrare </w:t>
+      </w:r>
+      <w:r>
+        <w:rPr>
+          <w:sz w:val="20"/>
+          <w:szCs w:val="20"/>
+        </w:rPr>
+        <w:t>in tempo reale</w:t>
+      </w:r>
+      <w:r>
+        <w:rPr>
+          <w:sz w:val="20"/>
+          <w:szCs w:val="20"/>
+        </w:rPr>
+        <w:t xml:space="preserve"> (senza dover premere bottoni per avviare la ricerca)</w:t>
+      </w:r>
+      <w:r>
+        <w:rPr>
+          <w:sz w:val="20"/>
+          <w:szCs w:val="20"/>
+        </w:rPr>
+        <w:t xml:space="preserve"> gli elementi dell’archivio tramite nome identificativo;</w:t>
       </w:r>
     </w:p>
     <w:p>
@@ -4189,7 +4780,21 @@
           <w:sz w:val="20"/>
           <w:szCs w:val="20"/>
         </w:rPr>
-        <w:t>La ricerca avviene utilizzando le sotto sequenze di stringhe, per rendere più intelligente il filtro tramite identificativi;</w:t>
+        <w:t xml:space="preserve">La ricerca avviene utilizzando le sotto sequenze di stringhe, per rendere più intelligente </w:t>
+      </w:r>
+      <w:r>
+        <w:rPr>
+          <w:sz w:val="20"/>
+          <w:szCs w:val="20"/>
+        </w:rPr>
+        <w:t>la ricerca per nome identificativo</w:t>
+      </w:r>
+      <w:r>
+        <w:rPr>
+          <w:sz w:val="20"/>
+          <w:szCs w:val="20"/>
+        </w:rPr>
+        <w:t>;</w:t>
       </w:r>
     </w:p>
     <w:p>
@@ -4209,7 +4814,53 @@
           <w:sz w:val="20"/>
           <w:szCs w:val="20"/>
         </w:rPr>
-        <w:t>Pulsante in alto a sinistra per rimuovere qualsiasi tipo di filtro e ritornare alla visione ordinata degli elementi dell’archivio;</w:t>
+        <w:t>Pulsante in alto a sinistra per rimuovere qualsiasi tipo di filtro e ritornare alla visione ordinata degli elementi dell’archivio</w:t>
+      </w:r>
+      <w:r>
+        <w:rPr>
+          <w:sz w:val="20"/>
+          <w:szCs w:val="20"/>
+        </w:rPr>
+        <w:t xml:space="preserve"> (Il pulsante “</w:t>
+      </w:r>
+      <w:proofErr w:type="spellStart"/>
+      <w:r>
+        <w:rPr>
+          <w:sz w:val="20"/>
+          <w:szCs w:val="20"/>
+        </w:rPr>
+        <w:t>All</w:t>
+      </w:r>
+      <w:proofErr w:type="spellEnd"/>
+      <w:r>
+        <w:rPr>
+          <w:sz w:val="20"/>
+          <w:szCs w:val="20"/>
+        </w:rPr>
+        <w:t xml:space="preserve">”, </w:t>
+      </w:r>
+      <w:proofErr w:type="gramStart"/>
+      <w:r>
+        <w:rPr>
+          <w:sz w:val="20"/>
+          <w:szCs w:val="20"/>
+        </w:rPr>
+        <w:t>con affianco</w:t>
+      </w:r>
+      <w:proofErr w:type="gramEnd"/>
+      <w:r>
+        <w:rPr>
+          <w:sz w:val="20"/>
+          <w:szCs w:val="20"/>
+        </w:rPr>
+        <w:t xml:space="preserve"> l’immagine di una casa)</w:t>
+      </w:r>
+      <w:r>
+        <w:rPr>
+          <w:sz w:val="20"/>
+          <w:szCs w:val="20"/>
+        </w:rPr>
+        <w:t>;</w:t>
       </w:r>
     </w:p>
     <w:p>
@@ -4413,6 +5064,7 @@
           <w:sz w:val="20"/>
           <w:szCs w:val="20"/>
         </w:rPr>
+        <w:lastRenderedPageBreak/>
         <w:t>Possibilità di visualizzare i vari tipi di dato diversi, attraverso diverse interfacce per ogni tipo;</w:t>
       </w:r>
     </w:p>
@@ -4433,15 +5085,21 @@
           <w:sz w:val="20"/>
           <w:szCs w:val="20"/>
         </w:rPr>
-        <w:t xml:space="preserve">È da notare che i campi, se si va a visualizzare i campi dell’oggetto tramite l’apposito bottone (quello con all’interno un occhio), sono selezionabili e copiabili ma non modificabili, senza essere però campi </w:t>
-      </w:r>
-      <w:r>
-        <w:rPr>
-          <w:sz w:val="20"/>
-          <w:szCs w:val="20"/>
-        </w:rPr>
-        <w:lastRenderedPageBreak/>
-        <w:t>disabilitati, questo per migliorare l’accessibilità alle informazioni (si pensi al caso in cui si vuole copiare una password, precedentemente salvata);</w:t>
+        <w:t xml:space="preserve">È da notare che i campi, se si va a visualizzare i campi dell’oggetto tramite l’apposito bottone (quello con all’interno un occhio), sono selezionabili e copiabili ma non modificabili, senza essere però campi disabilitati, questo per migliorare l’accessibilità alle informazioni (si pensi al caso in cui si </w:t>
+      </w:r>
+      <w:r>
+        <w:rPr>
+          <w:sz w:val="20"/>
+          <w:szCs w:val="20"/>
+        </w:rPr>
+        <w:t>volesse</w:t>
+      </w:r>
+      <w:r>
+        <w:rPr>
+          <w:sz w:val="20"/>
+          <w:szCs w:val="20"/>
+        </w:rPr>
+        <w:t xml:space="preserve"> copiare una password, precedentemente salvata);</w:t>
       </w:r>
     </w:p>
     <w:p>
@@ -4490,6 +5148,13 @@
         </w:rPr>
         <w:t>ura da essere utilizzato come logo dell’applicazione</w:t>
       </w:r>
+      <w:r>
+        <w:rPr>
+          <w:sz w:val="20"/>
+          <w:szCs w:val="20"/>
+        </w:rPr>
+        <w:t>;</w:t>
+      </w:r>
     </w:p>
     <w:p>
       <w:pPr>
@@ -4651,7 +5316,21 @@
           <w:sz w:val="20"/>
           <w:szCs w:val="20"/>
         </w:rPr>
-        <w:t>, di un pulsante “Manual” per accedere al manuale di utilizzo dell’applicazione. Sebbene l’applicazione sia stata studiata per essere più intuitiva possibile, è stato aggiunto il manuale per poter chiarire ulteriormente, in caso di necessità, i dubbi dell’utente;</w:t>
+        <w:t>, di un pulsante “Manual”</w:t>
+      </w:r>
+      <w:r>
+        <w:rPr>
+          <w:sz w:val="20"/>
+          <w:szCs w:val="20"/>
+        </w:rPr>
+        <w:t xml:space="preserve"> (Dentro l’action “File”)</w:t>
+      </w:r>
+      <w:r>
+        <w:rPr>
+          <w:sz w:val="20"/>
+          <w:szCs w:val="20"/>
+        </w:rPr>
+        <w:t xml:space="preserve"> per accedere al manuale di utilizzo dell’applicazione. Sebbene l’applicazione sia stata studiata per essere più intuitiva possibile, è stato aggiunto il manuale per poter chiarire ulteriormente, in caso di necessità, i dubbi dell’utente;</w:t>
       </w:r>
     </w:p>
     <w:p>
@@ -4728,7 +5407,28 @@
           <w:sz w:val="20"/>
           <w:szCs w:val="20"/>
         </w:rPr>
-        <w:t xml:space="preserve"> database”, il quale permette (se si è effettuato l’accesso ad un archivio) di visualizzare il contenuto del file in maniera non </w:t>
+        <w:t xml:space="preserve"> database”</w:t>
+      </w:r>
+      <w:r>
+        <w:rPr>
+          <w:sz w:val="20"/>
+          <w:szCs w:val="20"/>
+        </w:rPr>
+        <w:t xml:space="preserve"> </w:t>
+      </w:r>
+      <w:r>
+        <w:rPr>
+          <w:sz w:val="20"/>
+          <w:szCs w:val="20"/>
+        </w:rPr>
+        <w:t>(Dentro l’action “File”)</w:t>
+      </w:r>
+      <w:r>
+        <w:rPr>
+          <w:sz w:val="20"/>
+          <w:szCs w:val="20"/>
+        </w:rPr>
+        <w:t xml:space="preserve">, il quale permette (se si è effettuato l’accesso ad un archivio) di visualizzare il contenuto del file in maniera non </w:t>
       </w:r>
       <w:proofErr w:type="spellStart"/>
       <w:r>
@@ -4973,21 +5673,7 @@
           <w:sz w:val="20"/>
           <w:szCs w:val="20"/>
         </w:rPr>
-        <w:t>,</w:t>
-      </w:r>
-      <w:r>
-        <w:rPr>
-          <w:sz w:val="20"/>
-          <w:szCs w:val="20"/>
-        </w:rPr>
-        <w:t xml:space="preserve"> si</w:t>
-      </w:r>
-      <w:r>
-        <w:rPr>
-          <w:sz w:val="20"/>
-          <w:szCs w:val="20"/>
-        </w:rPr>
-        <w:t xml:space="preserve"> </w:t>
+        <w:t xml:space="preserve">, </w:t>
       </w:r>
       <w:r>
         <w:rPr>
@@ -5218,7 +5904,35 @@
           <w:sz w:val="20"/>
           <w:szCs w:val="20"/>
         </w:rPr>
-        <w:t xml:space="preserve"> della documentazione dettagliata sotto forma di commenti multi riga, per rendere più chiaro l’utilizzo dei vari metodi tramite una descrizione</w:t>
+        <w:t xml:space="preserve"> della documentazione dettagliata sotto forma di commenti </w:t>
+      </w:r>
+      <w:r>
+        <w:rPr>
+          <w:sz w:val="20"/>
+          <w:szCs w:val="20"/>
+        </w:rPr>
+        <w:t>multi-riga</w:t>
+      </w:r>
+      <w:r>
+        <w:rPr>
+          <w:sz w:val="20"/>
+          <w:szCs w:val="20"/>
+        </w:rPr>
+        <w:t>, per render</w:t>
+      </w:r>
+      <w:r>
+        <w:rPr>
+          <w:sz w:val="20"/>
+          <w:szCs w:val="20"/>
+        </w:rPr>
+        <w:t>ne</w:t>
+      </w:r>
+      <w:r>
+        <w:rPr>
+          <w:sz w:val="20"/>
+          <w:szCs w:val="20"/>
+        </w:rPr>
+        <w:t xml:space="preserve"> più chiaro l’utilizzo tramite una descrizione</w:t>
       </w:r>
       <w:r>
         <w:rPr>
@@ -5234,21 +5948,33 @@
         </w:rPr>
         <w:t xml:space="preserve"> post e </w:t>
       </w:r>
-      <w:proofErr w:type="spellStart"/>
-      <w:r>
-        <w:rPr>
-          <w:sz w:val="20"/>
-          <w:szCs w:val="20"/>
-        </w:rPr>
-        <w:t>pre</w:t>
-      </w:r>
-      <w:proofErr w:type="spellEnd"/>
-      <w:r>
-        <w:rPr>
-          <w:sz w:val="20"/>
-          <w:szCs w:val="20"/>
-        </w:rPr>
-        <w:t xml:space="preserve"> condizioni del metodo.</w:t>
+      <w:r>
+        <w:rPr>
+          <w:sz w:val="20"/>
+          <w:szCs w:val="20"/>
+        </w:rPr>
+        <w:t>precondizioni</w:t>
+      </w:r>
+      <w:r>
+        <w:rPr>
+          <w:sz w:val="20"/>
+          <w:szCs w:val="20"/>
+        </w:rPr>
+        <w:t xml:space="preserve"> del metodo</w:t>
+      </w:r>
+      <w:r>
+        <w:rPr>
+          <w:sz w:val="20"/>
+          <w:szCs w:val="20"/>
+        </w:rPr>
+        <w:t xml:space="preserve"> stesso</w:t>
+      </w:r>
+      <w:r>
+        <w:rPr>
+          <w:sz w:val="20"/>
+          <w:szCs w:val="20"/>
+        </w:rPr>
+        <w:t>.</w:t>
       </w:r>
     </w:p>
     <w:p>
@@ -5305,6 +6031,9 @@
         <w:gridCol w:w="3210"/>
       </w:tblGrid>
       <w:tr>
+        <w:trPr>
+          <w:trHeight w:val="48"/>
+        </w:trPr>
         <w:tc>
           <w:tcPr>
             <w:tcW w:w="3209" w:type="dxa"/>
@@ -5315,16 +6044,16 @@
               <w:rPr>
                 <w:b/>
                 <w:bCs/>
-                <w:sz w:val="20"/>
-                <w:szCs w:val="20"/>
+                <w:sz w:val="18"/>
+                <w:szCs w:val="18"/>
               </w:rPr>
             </w:pPr>
             <w:r>
               <w:rPr>
                 <w:b/>
                 <w:bCs/>
-                <w:sz w:val="20"/>
-                <w:szCs w:val="20"/>
+                <w:sz w:val="18"/>
+                <w:szCs w:val="18"/>
               </w:rPr>
               <w:t>Attività</w:t>
             </w:r>
@@ -5340,16 +6069,16 @@
               <w:rPr>
                 <w:b/>
                 <w:bCs/>
-                <w:sz w:val="20"/>
-                <w:szCs w:val="20"/>
+                <w:sz w:val="18"/>
+                <w:szCs w:val="18"/>
               </w:rPr>
             </w:pPr>
             <w:r>
               <w:rPr>
                 <w:b/>
                 <w:bCs/>
-                <w:sz w:val="20"/>
-                <w:szCs w:val="20"/>
+                <w:sz w:val="18"/>
+                <w:szCs w:val="18"/>
               </w:rPr>
               <w:t>Ore Previste</w:t>
             </w:r>
@@ -5365,16 +6094,16 @@
               <w:rPr>
                 <w:b/>
                 <w:bCs/>
-                <w:sz w:val="20"/>
-                <w:szCs w:val="20"/>
+                <w:sz w:val="18"/>
+                <w:szCs w:val="18"/>
               </w:rPr>
             </w:pPr>
             <w:r>
               <w:rPr>
                 <w:b/>
                 <w:bCs/>
-                <w:sz w:val="20"/>
-                <w:szCs w:val="20"/>
+                <w:sz w:val="18"/>
+                <w:szCs w:val="18"/>
               </w:rPr>
               <w:t>Ore Effettive</w:t>
             </w:r>
@@ -5382,6 +6111,9 @@
         </w:tc>
       </w:tr>
       <w:tr>
+        <w:trPr>
+          <w:trHeight w:val="48"/>
+        </w:trPr>
         <w:tc>
           <w:tcPr>
             <w:tcW w:w="3209" w:type="dxa"/>
@@ -5389,14 +6121,14 @@
           <w:p>
             <w:pPr>
               <w:rPr>
-                <w:sz w:val="20"/>
-                <w:szCs w:val="20"/>
+                <w:sz w:val="18"/>
+                <w:szCs w:val="18"/>
               </w:rPr>
             </w:pPr>
             <w:r>
               <w:rPr>
-                <w:sz w:val="20"/>
-                <w:szCs w:val="20"/>
+                <w:sz w:val="18"/>
+                <w:szCs w:val="18"/>
               </w:rPr>
               <w:t>Studio e progettazione</w:t>
             </w:r>
@@ -5410,14 +6142,14 @@
             <w:pPr>
               <w:jc w:val="right"/>
               <w:rPr>
-                <w:sz w:val="20"/>
-                <w:szCs w:val="20"/>
+                <w:sz w:val="18"/>
+                <w:szCs w:val="18"/>
               </w:rPr>
             </w:pPr>
             <w:r>
               <w:rPr>
-                <w:sz w:val="20"/>
-                <w:szCs w:val="20"/>
+                <w:sz w:val="18"/>
+                <w:szCs w:val="18"/>
               </w:rPr>
               <w:t>8</w:t>
             </w:r>
@@ -5431,14 +6163,14 @@
             <w:pPr>
               <w:jc w:val="right"/>
               <w:rPr>
-                <w:sz w:val="20"/>
-                <w:szCs w:val="20"/>
+                <w:sz w:val="18"/>
+                <w:szCs w:val="18"/>
               </w:rPr>
             </w:pPr>
             <w:r>
               <w:rPr>
-                <w:sz w:val="20"/>
-                <w:szCs w:val="20"/>
+                <w:sz w:val="18"/>
+                <w:szCs w:val="18"/>
               </w:rPr>
               <w:t>11</w:t>
             </w:r>
@@ -5446,6 +6178,9 @@
         </w:tc>
       </w:tr>
       <w:tr>
+        <w:trPr>
+          <w:trHeight w:val="48"/>
+        </w:trPr>
         <w:tc>
           <w:tcPr>
             <w:tcW w:w="3209" w:type="dxa"/>
@@ -5453,14 +6188,14 @@
           <w:p>
             <w:pPr>
               <w:rPr>
-                <w:sz w:val="20"/>
-                <w:szCs w:val="20"/>
+                <w:sz w:val="18"/>
+                <w:szCs w:val="18"/>
               </w:rPr>
             </w:pPr>
             <w:r>
               <w:rPr>
-                <w:sz w:val="20"/>
-                <w:szCs w:val="20"/>
+                <w:sz w:val="18"/>
+                <w:szCs w:val="18"/>
               </w:rPr>
               <w:t>Sviluppo del codice del modello</w:t>
             </w:r>
@@ -5474,21 +6209,21 @@
             <w:pPr>
               <w:jc w:val="right"/>
               <w:rPr>
-                <w:sz w:val="20"/>
-                <w:szCs w:val="20"/>
+                <w:sz w:val="18"/>
+                <w:szCs w:val="18"/>
               </w:rPr>
             </w:pPr>
             <w:r>
               <w:rPr>
-                <w:sz w:val="20"/>
-                <w:szCs w:val="20"/>
+                <w:sz w:val="18"/>
+                <w:szCs w:val="18"/>
               </w:rPr>
               <w:t>1</w:t>
             </w:r>
             <w:r>
               <w:rPr>
-                <w:sz w:val="20"/>
-                <w:szCs w:val="20"/>
+                <w:sz w:val="18"/>
+                <w:szCs w:val="18"/>
               </w:rPr>
               <w:t>4.5</w:t>
             </w:r>
@@ -5502,21 +6237,88 @@
             <w:pPr>
               <w:jc w:val="right"/>
               <w:rPr>
-                <w:sz w:val="20"/>
-                <w:szCs w:val="20"/>
+                <w:sz w:val="18"/>
+                <w:szCs w:val="18"/>
               </w:rPr>
             </w:pPr>
             <w:r>
               <w:rPr>
-                <w:sz w:val="20"/>
-                <w:szCs w:val="20"/>
+                <w:sz w:val="18"/>
+                <w:szCs w:val="18"/>
               </w:rPr>
               <w:t>1</w:t>
             </w:r>
             <w:r>
               <w:rPr>
-                <w:sz w:val="20"/>
-                <w:szCs w:val="20"/>
+                <w:sz w:val="18"/>
+                <w:szCs w:val="18"/>
+              </w:rPr>
+              <w:t>5</w:t>
+            </w:r>
+          </w:p>
+        </w:tc>
+      </w:tr>
+      <w:tr>
+        <w:trPr>
+          <w:trHeight w:val="48"/>
+        </w:trPr>
+        <w:tc>
+          <w:tcPr>
+            <w:tcW w:w="3209" w:type="dxa"/>
+          </w:tcPr>
+          <w:p>
+            <w:pPr>
+              <w:rPr>
+                <w:sz w:val="18"/>
+                <w:szCs w:val="18"/>
+              </w:rPr>
+            </w:pPr>
+            <w:r>
+              <w:rPr>
+                <w:sz w:val="18"/>
+                <w:szCs w:val="18"/>
+              </w:rPr>
+              <w:t>Studio del framework Qt</w:t>
+            </w:r>
+          </w:p>
+        </w:tc>
+        <w:tc>
+          <w:tcPr>
+            <w:tcW w:w="3209" w:type="dxa"/>
+          </w:tcPr>
+          <w:p>
+            <w:pPr>
+              <w:jc w:val="right"/>
+              <w:rPr>
+                <w:sz w:val="18"/>
+                <w:szCs w:val="18"/>
+              </w:rPr>
+            </w:pPr>
+            <w:r>
+              <w:rPr>
+                <w:sz w:val="18"/>
+                <w:szCs w:val="18"/>
+              </w:rPr>
+              <w:t>5</w:t>
+            </w:r>
+          </w:p>
+        </w:tc>
+        <w:tc>
+          <w:tcPr>
+            <w:tcW w:w="3210" w:type="dxa"/>
+          </w:tcPr>
+          <w:p>
+            <w:pPr>
+              <w:jc w:val="right"/>
+              <w:rPr>
+                <w:sz w:val="18"/>
+                <w:szCs w:val="18"/>
+              </w:rPr>
+            </w:pPr>
+            <w:r>
+              <w:rPr>
+                <w:sz w:val="18"/>
+                <w:szCs w:val="18"/>
               </w:rPr>
               <w:t>4</w:t>
             </w:r>
@@ -5531,16 +6333,16 @@
           <w:p>
             <w:pPr>
               <w:rPr>
-                <w:sz w:val="20"/>
-                <w:szCs w:val="20"/>
+                <w:sz w:val="18"/>
+                <w:szCs w:val="18"/>
               </w:rPr>
             </w:pPr>
             <w:r>
               <w:rPr>
-                <w:sz w:val="20"/>
-                <w:szCs w:val="20"/>
+                <w:sz w:val="18"/>
+                <w:szCs w:val="18"/>
               </w:rPr>
-              <w:t>Studio del framework Qt</w:t>
+              <w:t>Sviluppo del codice della GUI</w:t>
             </w:r>
           </w:p>
         </w:tc>
@@ -5552,14 +6354,95 @@
             <w:pPr>
               <w:jc w:val="right"/>
               <w:rPr>
-                <w:sz w:val="20"/>
-                <w:szCs w:val="20"/>
+                <w:sz w:val="18"/>
+                <w:szCs w:val="18"/>
               </w:rPr>
             </w:pPr>
             <w:r>
               <w:rPr>
-                <w:sz w:val="20"/>
-                <w:szCs w:val="20"/>
+                <w:sz w:val="18"/>
+                <w:szCs w:val="18"/>
+              </w:rPr>
+              <w:t>1</w:t>
+            </w:r>
+            <w:r>
+              <w:rPr>
+                <w:sz w:val="18"/>
+                <w:szCs w:val="18"/>
+              </w:rPr>
+              <w:t>2.5</w:t>
+            </w:r>
+          </w:p>
+        </w:tc>
+        <w:tc>
+          <w:tcPr>
+            <w:tcW w:w="3210" w:type="dxa"/>
+          </w:tcPr>
+          <w:p>
+            <w:pPr>
+              <w:jc w:val="right"/>
+              <w:rPr>
+                <w:sz w:val="18"/>
+                <w:szCs w:val="18"/>
+              </w:rPr>
+            </w:pPr>
+            <w:r>
+              <w:rPr>
+                <w:sz w:val="18"/>
+                <w:szCs w:val="18"/>
+              </w:rPr>
+              <w:t>1</w:t>
+            </w:r>
+            <w:r>
+              <w:rPr>
+                <w:sz w:val="18"/>
+                <w:szCs w:val="18"/>
+              </w:rPr>
+              <w:t>8</w:t>
+            </w:r>
+          </w:p>
+        </w:tc>
+      </w:tr>
+      <w:tr>
+        <w:trPr>
+          <w:trHeight w:val="48"/>
+        </w:trPr>
+        <w:tc>
+          <w:tcPr>
+            <w:tcW w:w="3209" w:type="dxa"/>
+          </w:tcPr>
+          <w:p>
+            <w:pPr>
+              <w:rPr>
+                <w:sz w:val="18"/>
+                <w:szCs w:val="18"/>
+              </w:rPr>
+            </w:pPr>
+            <w:r>
+              <w:rPr>
+                <w:sz w:val="18"/>
+                <w:szCs w:val="18"/>
+              </w:rPr>
+              <w:t>Test e debug</w:t>
+            </w:r>
+          </w:p>
+        </w:tc>
+        <w:tc>
+          <w:tcPr>
+            <w:tcW w:w="3209" w:type="dxa"/>
+          </w:tcPr>
+          <w:p>
+            <w:pPr>
+              <w:jc w:val="right"/>
+              <w:rPr>
+                <w:sz w:val="18"/>
+                <w:szCs w:val="18"/>
+              </w:rPr>
+            </w:pPr>
+            <w:r>
+              <w:rPr>
+                <w:sz w:val="18"/>
+                <w:szCs w:val="18"/>
               </w:rPr>
               <w:t>5</w:t>
             </w:r>
@@ -5573,21 +6456,24 @@
             <w:pPr>
               <w:jc w:val="right"/>
               <w:rPr>
-                <w:sz w:val="20"/>
-                <w:szCs w:val="20"/>
+                <w:sz w:val="18"/>
+                <w:szCs w:val="18"/>
               </w:rPr>
             </w:pPr>
             <w:r>
               <w:rPr>
-                <w:sz w:val="20"/>
-                <w:szCs w:val="20"/>
+                <w:sz w:val="18"/>
+                <w:szCs w:val="18"/>
               </w:rPr>
-              <w:t>4</w:t>
+              <w:t>10</w:t>
             </w:r>
           </w:p>
         </w:tc>
       </w:tr>
       <w:tr>
+        <w:trPr>
+          <w:trHeight w:val="48"/>
+        </w:trPr>
         <w:tc>
           <w:tcPr>
             <w:tcW w:w="3209" w:type="dxa"/>
@@ -5595,16 +6481,16 @@
           <w:p>
             <w:pPr>
               <w:rPr>
-                <w:sz w:val="20"/>
-                <w:szCs w:val="20"/>
+                <w:sz w:val="18"/>
+                <w:szCs w:val="18"/>
               </w:rPr>
             </w:pPr>
             <w:r>
               <w:rPr>
-                <w:sz w:val="20"/>
-                <w:szCs w:val="20"/>
+                <w:sz w:val="18"/>
+                <w:szCs w:val="18"/>
               </w:rPr>
-              <w:t>Sviluppo del codice della GUI</w:t>
+              <w:t>Stesura della relazione</w:t>
             </w:r>
           </w:p>
         </w:tc>
@@ -5616,85 +6502,14 @@
             <w:pPr>
               <w:jc w:val="right"/>
               <w:rPr>
-                <w:sz w:val="20"/>
-                <w:szCs w:val="20"/>
+                <w:sz w:val="18"/>
+                <w:szCs w:val="18"/>
               </w:rPr>
             </w:pPr>
             <w:r>
               <w:rPr>
-                <w:sz w:val="20"/>
-                <w:szCs w:val="20"/>
-              </w:rPr>
-              <w:t>1</w:t>
-            </w:r>
-            <w:r>
-              <w:rPr>
-                <w:sz w:val="20"/>
-                <w:szCs w:val="20"/>
-              </w:rPr>
-              <w:t>2.5</w:t>
-            </w:r>
-          </w:p>
-        </w:tc>
-        <w:tc>
-          <w:tcPr>
-            <w:tcW w:w="3210" w:type="dxa"/>
-          </w:tcPr>
-          <w:p>
-            <w:pPr>
-              <w:jc w:val="right"/>
-              <w:rPr>
-                <w:sz w:val="20"/>
-                <w:szCs w:val="20"/>
-              </w:rPr>
-            </w:pPr>
-            <w:r>
-              <w:rPr>
-                <w:sz w:val="20"/>
-                <w:szCs w:val="20"/>
-              </w:rPr>
-              <w:t>19</w:t>
-            </w:r>
-          </w:p>
-        </w:tc>
-      </w:tr>
-      <w:tr>
-        <w:tc>
-          <w:tcPr>
-            <w:tcW w:w="3209" w:type="dxa"/>
-          </w:tcPr>
-          <w:p>
-            <w:pPr>
-              <w:rPr>
-                <w:sz w:val="20"/>
-                <w:szCs w:val="20"/>
-              </w:rPr>
-            </w:pPr>
-            <w:r>
-              <w:rPr>
-                <w:sz w:val="20"/>
-                <w:szCs w:val="20"/>
-              </w:rPr>
-              <w:t>Test e debug</w:t>
-            </w:r>
-          </w:p>
-        </w:tc>
-        <w:tc>
-          <w:tcPr>
-            <w:tcW w:w="3209" w:type="dxa"/>
-          </w:tcPr>
-          <w:p>
-            <w:pPr>
-              <w:jc w:val="right"/>
-              <w:rPr>
-                <w:sz w:val="20"/>
-                <w:szCs w:val="20"/>
-              </w:rPr>
-            </w:pPr>
-            <w:r>
-              <w:rPr>
-                <w:sz w:val="20"/>
-                <w:szCs w:val="20"/>
+                <w:sz w:val="18"/>
+                <w:szCs w:val="18"/>
               </w:rPr>
               <w:t>5</w:t>
             </w:r>
@@ -5708,78 +6523,14 @@
             <w:pPr>
               <w:jc w:val="right"/>
               <w:rPr>
-                <w:sz w:val="20"/>
-                <w:szCs w:val="20"/>
+                <w:sz w:val="18"/>
+                <w:szCs w:val="18"/>
               </w:rPr>
             </w:pPr>
             <w:r>
               <w:rPr>
-                <w:sz w:val="20"/>
-                <w:szCs w:val="20"/>
-              </w:rPr>
-              <w:t>10</w:t>
-            </w:r>
-          </w:p>
-        </w:tc>
-      </w:tr>
-      <w:tr>
-        <w:tc>
-          <w:tcPr>
-            <w:tcW w:w="3209" w:type="dxa"/>
-          </w:tcPr>
-          <w:p>
-            <w:pPr>
-              <w:rPr>
-                <w:sz w:val="20"/>
-                <w:szCs w:val="20"/>
-              </w:rPr>
-            </w:pPr>
-            <w:r>
-              <w:rPr>
-                <w:sz w:val="20"/>
-                <w:szCs w:val="20"/>
-              </w:rPr>
-              <w:t>Stesura della relazione</w:t>
-            </w:r>
-          </w:p>
-        </w:tc>
-        <w:tc>
-          <w:tcPr>
-            <w:tcW w:w="3209" w:type="dxa"/>
-          </w:tcPr>
-          <w:p>
-            <w:pPr>
-              <w:jc w:val="right"/>
-              <w:rPr>
-                <w:sz w:val="20"/>
-                <w:szCs w:val="20"/>
-              </w:rPr>
-            </w:pPr>
-            <w:r>
-              <w:rPr>
-                <w:sz w:val="20"/>
-                <w:szCs w:val="20"/>
-              </w:rPr>
-              <w:t>5</w:t>
-            </w:r>
-          </w:p>
-        </w:tc>
-        <w:tc>
-          <w:tcPr>
-            <w:tcW w:w="3210" w:type="dxa"/>
-          </w:tcPr>
-          <w:p>
-            <w:pPr>
-              <w:jc w:val="right"/>
-              <w:rPr>
-                <w:sz w:val="20"/>
-                <w:szCs w:val="20"/>
-              </w:rPr>
-            </w:pPr>
-            <w:r>
-              <w:rPr>
-                <w:sz w:val="20"/>
-                <w:szCs w:val="20"/>
+                <w:sz w:val="18"/>
+                <w:szCs w:val="18"/>
               </w:rPr>
               <w:t>5</w:t>
             </w:r>
@@ -5787,6 +6538,9 @@
         </w:tc>
       </w:tr>
       <w:tr>
+        <w:trPr>
+          <w:trHeight w:val="72"/>
+        </w:trPr>
         <w:tc>
           <w:tcPr>
             <w:tcW w:w="3209" w:type="dxa"/>
@@ -5797,16 +6551,16 @@
               <w:rPr>
                 <w:b/>
                 <w:bCs/>
-                <w:sz w:val="20"/>
-                <w:szCs w:val="20"/>
+                <w:sz w:val="18"/>
+                <w:szCs w:val="18"/>
               </w:rPr>
             </w:pPr>
             <w:r>
               <w:rPr>
                 <w:b/>
                 <w:bCs/>
-                <w:sz w:val="20"/>
-                <w:szCs w:val="20"/>
+                <w:sz w:val="18"/>
+                <w:szCs w:val="18"/>
               </w:rPr>
               <w:t>totale</w:t>
             </w:r>
@@ -5820,21 +6574,21 @@
             <w:pPr>
               <w:jc w:val="right"/>
               <w:rPr>
-                <w:sz w:val="20"/>
-                <w:szCs w:val="20"/>
+                <w:sz w:val="18"/>
+                <w:szCs w:val="18"/>
               </w:rPr>
             </w:pPr>
             <w:r>
               <w:rPr>
-                <w:sz w:val="20"/>
-                <w:szCs w:val="20"/>
+                <w:sz w:val="18"/>
+                <w:szCs w:val="18"/>
               </w:rPr>
               <w:t>5</w:t>
             </w:r>
             <w:r>
               <w:rPr>
-                <w:sz w:val="20"/>
-                <w:szCs w:val="20"/>
+                <w:sz w:val="18"/>
+                <w:szCs w:val="18"/>
               </w:rPr>
               <w:t>0</w:t>
             </w:r>
@@ -5848,21 +6602,21 @@
             <w:pPr>
               <w:jc w:val="right"/>
               <w:rPr>
-                <w:sz w:val="20"/>
-                <w:szCs w:val="20"/>
+                <w:sz w:val="18"/>
+                <w:szCs w:val="18"/>
               </w:rPr>
             </w:pPr>
             <w:r>
               <w:rPr>
-                <w:sz w:val="20"/>
-                <w:szCs w:val="20"/>
+                <w:sz w:val="18"/>
+                <w:szCs w:val="18"/>
               </w:rPr>
               <w:t>6</w:t>
             </w:r>
             <w:r>
               <w:rPr>
-                <w:sz w:val="20"/>
-                <w:szCs w:val="20"/>
+                <w:sz w:val="18"/>
+                <w:szCs w:val="18"/>
               </w:rPr>
               <w:t>3</w:t>
             </w:r>
@@ -5944,7 +6698,21 @@
           <w:sz w:val="20"/>
           <w:szCs w:val="20"/>
         </w:rPr>
-        <w:t xml:space="preserve">. Questo ha richiesto tempo, soprattutto per via per l’alta complessità dell’algoritmo per “aggiustare” l’albero dopo </w:t>
+        <w:t xml:space="preserve">. Questo ha richiesto tempo, soprattutto per via </w:t>
+      </w:r>
+      <w:r>
+        <w:rPr>
+          <w:sz w:val="20"/>
+          <w:szCs w:val="20"/>
+        </w:rPr>
+        <w:t>del</w:t>
+      </w:r>
+      <w:r>
+        <w:rPr>
+          <w:sz w:val="20"/>
+          <w:szCs w:val="20"/>
+        </w:rPr>
+        <w:t xml:space="preserve">l’alta complessità dell’algoritmo per “aggiustare” l’albero dopo </w:t>
       </w:r>
       <w:r>
         <w:rPr>
@@ -5958,7 +6726,21 @@
           <w:sz w:val="20"/>
           <w:szCs w:val="20"/>
         </w:rPr>
-        <w:t xml:space="preserve"> (circa 2 ore)</w:t>
+        <w:t xml:space="preserve"> (circa </w:t>
+      </w:r>
+      <w:r>
+        <w:rPr>
+          <w:sz w:val="20"/>
+          <w:szCs w:val="20"/>
+        </w:rPr>
+        <w:t>due</w:t>
+      </w:r>
+      <w:r>
+        <w:rPr>
+          <w:sz w:val="20"/>
+          <w:szCs w:val="20"/>
+        </w:rPr>
+        <w:t xml:space="preserve"> ore)</w:t>
       </w:r>
       <w:r>
         <w:rPr>
@@ -6013,14 +6795,49 @@
           <w:sz w:val="20"/>
           <w:szCs w:val="20"/>
         </w:rPr>
-        <w:t>’esperienza utente e l’interfaccia grafica</w:t>
-      </w:r>
-      <w:r>
-        <w:rPr>
-          <w:sz w:val="20"/>
-          <w:szCs w:val="20"/>
-        </w:rPr>
-        <w:t>, nonché ad integrare funzionalità non richieste (circa 6 ore);</w:t>
+        <w:t xml:space="preserve">’esperienza utente e l’interfaccia </w:t>
+      </w:r>
+      <w:r>
+        <w:rPr>
+          <w:sz w:val="20"/>
+          <w:szCs w:val="20"/>
+        </w:rPr>
+        <w:t>utente</w:t>
+      </w:r>
+      <w:r>
+        <w:rPr>
+          <w:sz w:val="20"/>
+          <w:szCs w:val="20"/>
+        </w:rPr>
+        <w:t xml:space="preserve">, nonché ad integrare funzionalità </w:t>
+      </w:r>
+      <w:r>
+        <w:rPr>
+          <w:sz w:val="20"/>
+          <w:szCs w:val="20"/>
+        </w:rPr>
+        <w:t>aggiuntive</w:t>
+      </w:r>
+      <w:r>
+        <w:rPr>
+          <w:sz w:val="20"/>
+          <w:szCs w:val="20"/>
+        </w:rPr>
+        <w:t xml:space="preserve"> (circa </w:t>
+      </w:r>
+      <w:r>
+        <w:rPr>
+          <w:sz w:val="20"/>
+          <w:szCs w:val="20"/>
+        </w:rPr>
+        <w:t>sei</w:t>
+      </w:r>
+      <w:r>
+        <w:rPr>
+          <w:sz w:val="20"/>
+          <w:szCs w:val="20"/>
+        </w:rPr>
+        <w:t xml:space="preserve"> ore);</w:t>
       </w:r>
     </w:p>
     <w:p>
@@ -6040,39 +6857,36 @@
           <w:sz w:val="20"/>
           <w:szCs w:val="20"/>
         </w:rPr>
-        <w:t>È stato dedicato tempo (circa 4 ore) anche alla creazione di un programma di testing automatizzato (parte del monte ore di Test e debug), per riuscire a poter generare, riprodurre, scovare e sistemare errori con facilità.</w:t>
-      </w:r>
-    </w:p>
-    <w:p>
-      <w:pPr>
-        <w:rPr>
-          <w:sz w:val="20"/>
-          <w:szCs w:val="20"/>
-        </w:rPr>
-      </w:pPr>
-      <w:r>
-        <w:rPr>
-          <w:sz w:val="20"/>
-          <w:szCs w:val="20"/>
-        </w:rPr>
-        <w:t>Se si togliessero queste ore dal monte ore totale, arriverei ad un nuovo totale di: 51 ore.</w:t>
-      </w:r>
-    </w:p>
-    <w:p>
-      <w:pPr>
-        <w:rPr>
-          <w:sz w:val="20"/>
-          <w:szCs w:val="20"/>
-        </w:rPr>
-      </w:pPr>
-    </w:p>
-    <w:p>
-      <w:pPr>
-        <w:rPr>
-          <w:sz w:val="20"/>
-          <w:szCs w:val="20"/>
-        </w:rPr>
-      </w:pPr>
+        <w:t xml:space="preserve">È stato dedicato tempo (circa </w:t>
+      </w:r>
+      <w:r>
+        <w:rPr>
+          <w:sz w:val="20"/>
+          <w:szCs w:val="20"/>
+        </w:rPr>
+        <w:t>quattro</w:t>
+      </w:r>
+      <w:r>
+        <w:rPr>
+          <w:sz w:val="20"/>
+          <w:szCs w:val="20"/>
+        </w:rPr>
+        <w:t xml:space="preserve"> ore) anche alla creazione di un programma di testing automatizzato (</w:t>
+      </w:r>
+      <w:r>
+        <w:rPr>
+          <w:sz w:val="20"/>
+          <w:szCs w:val="20"/>
+        </w:rPr>
+        <w:t>non richiesto</w:t>
+      </w:r>
+      <w:r>
+        <w:rPr>
+          <w:sz w:val="20"/>
+          <w:szCs w:val="20"/>
+        </w:rPr>
+        <w:t>), per riuscire a poter generare, riprodurre, scovare e sistemare errori con facilità.</w:t>
+      </w:r>
     </w:p>
     <w:p>
       <w:pPr>
@@ -6775,7 +7589,7 @@
           <w:rStyle w:val="CodiceHTML"/>
           <w:rFonts w:ascii="Times New Roman" w:hAnsi="Times New Roman" w:cs="Times New Roman"/>
         </w:rPr>
-        <w:t>loadFromStorage</w:t>
+        <w:t>searchSerializableObjects</w:t>
       </w:r>
       <w:proofErr w:type="spellEnd"/>
       <w:r>
@@ -6810,7 +7624,7 @@
           <w:rStyle w:val="CodiceHTML"/>
           <w:rFonts w:ascii="Times New Roman" w:hAnsi="Times New Roman" w:cs="Times New Roman"/>
         </w:rPr>
-        <w:t>searchSerializableObjects</w:t>
+        <w:t>filteredVectorize</w:t>
       </w:r>
       <w:proofErr w:type="spellEnd"/>
       <w:r>
@@ -6842,10 +7656,10 @@
       <w:proofErr w:type="spellStart"/>
       <w:r>
         <w:rPr>
-          <w:rStyle w:val="CodiceHTML"/>
-          <w:rFonts w:ascii="Times New Roman" w:hAnsi="Times New Roman" w:cs="Times New Roman"/>
-        </w:rPr>
-        <w:t>filteredVectorize</w:t>
+          <w:sz w:val="20"/>
+          <w:szCs w:val="20"/>
+        </w:rPr>
+        <w:t>modifyTreeObj</w:t>
       </w:r>
       <w:proofErr w:type="spellEnd"/>
       <w:r>
@@ -6880,7 +7694,7 @@
           <w:sz w:val="20"/>
           <w:szCs w:val="20"/>
         </w:rPr>
-        <w:t>modifyTreeObj</w:t>
+        <w:t>isInitialized</w:t>
       </w:r>
       <w:proofErr w:type="spellEnd"/>
       <w:r>
@@ -6889,6 +7703,60 @@
           <w:szCs w:val="20"/>
         </w:rPr>
         <w:t>;</w:t>
+      </w:r>
+    </w:p>
+    <w:p>
+      <w:pPr>
+        <w:numPr>
+          <w:ilvl w:val="0"/>
+          <w:numId w:val="28"/>
+        </w:numPr>
+        <w:rPr>
+          <w:sz w:val="20"/>
+          <w:szCs w:val="20"/>
+        </w:rPr>
+      </w:pPr>
+      <w:r>
+        <w:rPr>
+          <w:sz w:val="20"/>
+          <w:szCs w:val="20"/>
+        </w:rPr>
+        <w:t xml:space="preserve">Tutto il </w:t>
+      </w:r>
+      <w:proofErr w:type="spellStart"/>
+      <w:r>
+        <w:rPr>
+          <w:sz w:val="20"/>
+          <w:szCs w:val="20"/>
+        </w:rPr>
+        <w:t>main</w:t>
+      </w:r>
+      <w:proofErr w:type="spellEnd"/>
+      <w:r>
+        <w:rPr>
+          <w:sz w:val="20"/>
+          <w:szCs w:val="20"/>
+        </w:rPr>
+        <w:t xml:space="preserve"> per il testing, e quasi tutte le funzioni per il testing;</w:t>
+      </w:r>
+    </w:p>
+    <w:p>
+      <w:pPr>
+        <w:numPr>
+          <w:ilvl w:val="0"/>
+          <w:numId w:val="28"/>
+        </w:numPr>
+        <w:rPr>
+          <w:sz w:val="20"/>
+          <w:szCs w:val="20"/>
+        </w:rPr>
+      </w:pPr>
+      <w:r>
+        <w:rPr>
+          <w:sz w:val="20"/>
+          <w:szCs w:val="20"/>
+        </w:rPr>
+        <w:t>Parte grafica:</w:t>
       </w:r>
     </w:p>
     <w:p>
@@ -6907,96 +7775,21 @@
           <w:sz w:val="20"/>
           <w:szCs w:val="20"/>
         </w:rPr>
-        <w:t xml:space="preserve">Funzione </w:t>
-      </w:r>
-      <w:proofErr w:type="spellStart"/>
-      <w:r>
-        <w:rPr>
-          <w:sz w:val="20"/>
-          <w:szCs w:val="20"/>
-        </w:rPr>
-        <w:t>isInitialized</w:t>
-      </w:r>
-      <w:proofErr w:type="spellEnd"/>
-      <w:r>
-        <w:rPr>
-          <w:sz w:val="20"/>
-          <w:szCs w:val="20"/>
-        </w:rPr>
-        <w:t>;</w:t>
-      </w:r>
-    </w:p>
-    <w:p>
-      <w:pPr>
-        <w:numPr>
-          <w:ilvl w:val="0"/>
-          <w:numId w:val="28"/>
-        </w:numPr>
-        <w:rPr>
-          <w:sz w:val="20"/>
-          <w:szCs w:val="20"/>
-        </w:rPr>
-      </w:pPr>
-      <w:r>
-        <w:rPr>
-          <w:sz w:val="20"/>
-          <w:szCs w:val="20"/>
-        </w:rPr>
-        <w:t xml:space="preserve">Tutto il </w:t>
-      </w:r>
-      <w:proofErr w:type="spellStart"/>
-      <w:r>
-        <w:rPr>
-          <w:sz w:val="20"/>
-          <w:szCs w:val="20"/>
-        </w:rPr>
-        <w:t>main</w:t>
-      </w:r>
-      <w:proofErr w:type="spellEnd"/>
-      <w:r>
-        <w:rPr>
-          <w:sz w:val="20"/>
-          <w:szCs w:val="20"/>
-        </w:rPr>
-        <w:t xml:space="preserve"> per il testing, e quasi tutte le funzioni per il testing;</w:t>
-      </w:r>
-    </w:p>
-    <w:p>
-      <w:pPr>
-        <w:numPr>
-          <w:ilvl w:val="0"/>
-          <w:numId w:val="28"/>
-        </w:numPr>
-        <w:rPr>
-          <w:sz w:val="20"/>
-          <w:szCs w:val="20"/>
-        </w:rPr>
-      </w:pPr>
-      <w:r>
-        <w:rPr>
-          <w:sz w:val="20"/>
-          <w:szCs w:val="20"/>
-        </w:rPr>
-        <w:t>Parte grafica:</w:t>
-      </w:r>
-    </w:p>
-    <w:p>
-      <w:pPr>
-        <w:numPr>
-          <w:ilvl w:val="1"/>
-          <w:numId w:val="28"/>
-        </w:numPr>
-        <w:rPr>
-          <w:sz w:val="20"/>
-          <w:szCs w:val="20"/>
-        </w:rPr>
-      </w:pPr>
-      <w:r>
-        <w:rPr>
-          <w:sz w:val="20"/>
-          <w:szCs w:val="20"/>
-        </w:rPr>
-        <w:t xml:space="preserve">Sviluppato assieme al compagno (abbiamo lavorato sullo stesso codice contemporaneamente, mediante la funzionalità “Code with me” offerta dall’IDE </w:t>
+        <w:t>Sviluppato assieme al compagno (abbiamo lavorato</w:t>
+      </w:r>
+      <w:r>
+        <w:rPr>
+          <w:sz w:val="20"/>
+          <w:szCs w:val="20"/>
+        </w:rPr>
+        <w:t>, solo in questa parte,</w:t>
+      </w:r>
+      <w:r>
+        <w:rPr>
+          <w:sz w:val="20"/>
+          <w:szCs w:val="20"/>
+        </w:rPr>
+        <w:t xml:space="preserve"> sullo stesso codice contemporaneamente, mediante la funzionalità “Code with me” offerta dall’IDE </w:t>
       </w:r>
       <w:proofErr w:type="spellStart"/>
       <w:r>
@@ -8179,7 +8972,28 @@
           <w:sz w:val="20"/>
           <w:szCs w:val="20"/>
         </w:rPr>
-        <w:t xml:space="preserve"> (che comunque si sono risolte velocemente, grazie alla notevole quantità di informazione online nei forum ufficiali, documentazioni, e </w:t>
+        <w:t>, poiché mai utilizzato in precedenza</w:t>
+      </w:r>
+      <w:r>
+        <w:rPr>
+          <w:sz w:val="20"/>
+          <w:szCs w:val="20"/>
+        </w:rPr>
+        <w:t xml:space="preserve"> (che comunque si </w:t>
+      </w:r>
+      <w:r>
+        <w:rPr>
+          <w:sz w:val="20"/>
+          <w:szCs w:val="20"/>
+        </w:rPr>
+        <w:t>è risolta</w:t>
+      </w:r>
+      <w:r>
+        <w:rPr>
+          <w:sz w:val="20"/>
+          <w:szCs w:val="20"/>
+        </w:rPr>
+        <w:t xml:space="preserve"> velocemente, grazie alla notevole quantità di informazione online nei forum ufficiali, documentazioni, e </w:t>
       </w:r>
       <w:proofErr w:type="spellStart"/>
       <w:r>

</xml_diff>

<commit_message>
Update on personal documentation.
</commit_message>
<xml_diff>
--- a/Docs/Toniolo_Riccardo_Relazione.docx
+++ b/Docs/Toniolo_Riccardo_Relazione.docx
@@ -4200,6 +4200,15 @@
     <w:p>
       <w:pPr>
         <w:rPr>
+          <w:rFonts w:cstheme="minorHAnsi"/>
+          <w:sz w:val="20"/>
+          <w:szCs w:val="20"/>
+        </w:rPr>
+      </w:pPr>
+    </w:p>
+    <w:p>
+      <w:pPr>
+        <w:rPr>
           <w:rFonts w:asciiTheme="minorHAnsi" w:hAnsiTheme="minorHAnsi" w:cstheme="minorHAnsi"/>
           <w:sz w:val="20"/>
           <w:szCs w:val="20"/>
@@ -5014,6 +5023,7 @@
           <w:sz w:val="20"/>
           <w:szCs w:val="20"/>
         </w:rPr>
+        <w:lastRenderedPageBreak/>
         <w:t xml:space="preserve">Realizzazione dell’intera applicazione in modalità </w:t>
       </w:r>
       <w:r>
@@ -5064,7 +5074,6 @@
           <w:sz w:val="20"/>
           <w:szCs w:val="20"/>
         </w:rPr>
-        <w:lastRenderedPageBreak/>
         <w:t>Possibilità di visualizzare i vari tipi di dato diversi, attraverso diverse interfacce per ogni tipo;</w:t>
       </w:r>
     </w:p>
@@ -6916,7 +6925,6 @@
           <w:b/>
           <w:bCs/>
         </w:rPr>
-        <w:lastRenderedPageBreak/>
         <w:t>Divisione dei compiti</w:t>
       </w:r>
     </w:p>
@@ -8459,7 +8467,6 @@
           <w:sz w:val="32"/>
           <w:szCs w:val="32"/>
         </w:rPr>
-        <w:lastRenderedPageBreak/>
         <w:t>Compilazione ed esecuzione</w:t>
       </w:r>
     </w:p>

</xml_diff>

<commit_message>
Last update on documentation.
</commit_message>
<xml_diff>
--- a/Docs/Toniolo_Riccardo_Relazione.docx
+++ b/Docs/Toniolo_Riccardo_Relazione.docx
@@ -3161,7 +3161,21 @@
           <w:sz w:val="20"/>
           <w:szCs w:val="20"/>
         </w:rPr>
-        <w:t xml:space="preserve"> alle classi appartenenti alla gerarchia di </w:t>
+        <w:t xml:space="preserve"> </w:t>
+      </w:r>
+      <w:r>
+        <w:rPr>
+          <w:sz w:val="20"/>
+          <w:szCs w:val="20"/>
+        </w:rPr>
+        <w:t>ne</w:t>
+      </w:r>
+      <w:r>
+        <w:rPr>
+          <w:sz w:val="20"/>
+          <w:szCs w:val="20"/>
+        </w:rPr>
+        <w:t xml:space="preserve">lle classi appartenenti alla gerarchia di </w:t>
       </w:r>
       <w:proofErr w:type="spellStart"/>
       <w:r>
@@ -3344,7 +3358,21 @@
           <w:sz w:val="20"/>
           <w:szCs w:val="20"/>
         </w:rPr>
-        <w:t>Per la persistenza dei dati viene utilizzato una versione rivisitata del formato CSV. È</w:t>
+        <w:t>Per la persistenza dei dati viene utilizzat</w:t>
+      </w:r>
+      <w:r>
+        <w:rPr>
+          <w:sz w:val="20"/>
+          <w:szCs w:val="20"/>
+        </w:rPr>
+        <w:t>a</w:t>
+      </w:r>
+      <w:r>
+        <w:rPr>
+          <w:sz w:val="20"/>
+          <w:szCs w:val="20"/>
+        </w:rPr>
+        <w:t xml:space="preserve"> una versione rivisitata del formato CSV. È</w:t>
       </w:r>
       <w:r>
         <w:rPr>

</xml_diff>

<commit_message>
Last update on my report.
</commit_message>
<xml_diff>
--- a/Docs/Toniolo_Riccardo_Relazione.docx
+++ b/Docs/Toniolo_Riccardo_Relazione.docx
@@ -440,7 +440,14 @@
           <w:sz w:val="20"/>
           <w:szCs w:val="20"/>
         </w:rPr>
-        <w:t xml:space="preserve"> o </w:t>
+        <w:t>,</w:t>
+      </w:r>
+      <w:r>
+        <w:rPr>
+          <w:sz w:val="20"/>
+          <w:szCs w:val="20"/>
+        </w:rPr>
+        <w:t xml:space="preserve"> </w:t>
       </w:r>
       <w:proofErr w:type="spellStart"/>
       <w:r>
@@ -448,9 +455,30 @@
           <w:sz w:val="20"/>
           <w:szCs w:val="20"/>
         </w:rPr>
-        <w:t>Roboform</w:t>
+        <w:t>Robo</w:t>
+      </w:r>
+      <w:r>
+        <w:rPr>
+          <w:sz w:val="20"/>
+          <w:szCs w:val="20"/>
+        </w:rPr>
+        <w:t>F</w:t>
+      </w:r>
+      <w:r>
+        <w:rPr>
+          <w:sz w:val="20"/>
+          <w:szCs w:val="20"/>
+        </w:rPr>
+        <w:t>orm</w:t>
       </w:r>
       <w:proofErr w:type="spellEnd"/>
+      <w:r>
+        <w:rPr>
+          <w:sz w:val="20"/>
+          <w:szCs w:val="20"/>
+        </w:rPr>
+        <w:t xml:space="preserve"> o 1Password</w:t>
+      </w:r>
       <w:r>
         <w:rPr>
           <w:sz w:val="20"/>
@@ -2310,21 +2338,49 @@
           <w:sz w:val="20"/>
           <w:szCs w:val="20"/>
         </w:rPr>
-        <w:t>La creazione di widget per la creazione, modifica o visualizzazione</w:t>
-      </w:r>
-      <w:r>
-        <w:rPr>
-          <w:sz w:val="20"/>
-          <w:szCs w:val="20"/>
-        </w:rPr>
-        <w:t>, in base al tipo,</w:t>
-      </w:r>
-      <w:r>
-        <w:rPr>
-          <w:sz w:val="20"/>
-          <w:szCs w:val="20"/>
-        </w:rPr>
-        <w:t xml:space="preserve"> degli oggetti della gerarchia;</w:t>
+        <w:t>La creazione di widget</w:t>
+      </w:r>
+      <w:r>
+        <w:rPr>
+          <w:sz w:val="20"/>
+          <w:szCs w:val="20"/>
+        </w:rPr>
+        <w:t>, diversi</w:t>
+      </w:r>
+      <w:r>
+        <w:rPr>
+          <w:sz w:val="20"/>
+          <w:szCs w:val="20"/>
+        </w:rPr>
+        <w:t xml:space="preserve"> </w:t>
+      </w:r>
+      <w:r>
+        <w:rPr>
+          <w:sz w:val="20"/>
+          <w:szCs w:val="20"/>
+        </w:rPr>
+        <w:t xml:space="preserve">in base al tipo, </w:t>
+      </w:r>
+      <w:r>
+        <w:rPr>
+          <w:sz w:val="20"/>
+          <w:szCs w:val="20"/>
+        </w:rPr>
+        <w:t>per la creazione, modifica o visualizzazione</w:t>
+      </w:r>
+      <w:r>
+        <w:rPr>
+          <w:sz w:val="20"/>
+          <w:szCs w:val="20"/>
+        </w:rPr>
+        <w:t xml:space="preserve"> </w:t>
+      </w:r>
+      <w:r>
+        <w:rPr>
+          <w:sz w:val="20"/>
+          <w:szCs w:val="20"/>
+        </w:rPr>
+        <w:t>degli oggetti della gerarchia;</w:t>
       </w:r>
     </w:p>
     <w:p>
@@ -2368,6 +2424,13 @@
           <w:szCs w:val="20"/>
         </w:rPr>
         <w:t xml:space="preserve"> (non andiamo quindi a contaminare il modello con elementi grafici, rimanendo sempre una soluzione polimorfa)</w:t>
+      </w:r>
+      <w:r>
+        <w:rPr>
+          <w:sz w:val="20"/>
+          <w:szCs w:val="20"/>
+        </w:rPr>
+        <w:t>, con il compromesso di dover scrivere del codice in più</w:t>
       </w:r>
       <w:r>
         <w:rPr>
@@ -4048,23 +4111,39 @@
           <w:sz w:val="20"/>
           <w:szCs w:val="20"/>
         </w:rPr>
-        <w:t>).</w:t>
-      </w:r>
-    </w:p>
-    <w:p>
-      <w:pPr>
+        <w:t>)</w:t>
+      </w:r>
+      <w:r>
         <w:rPr>
           <w:rFonts w:cstheme="minorHAnsi"/>
           <w:sz w:val="20"/>
           <w:szCs w:val="20"/>
         </w:rPr>
-      </w:pPr>
+        <w:t>. L’ordinamento del dataset è infatti una funzionalità di interesse nel progetto (questo perché poi i vari oggetti dovranno essere mostrati sempre in modo ordinato all’utente)</w:t>
+      </w:r>
       <w:r>
         <w:rPr>
           <w:rFonts w:cstheme="minorHAnsi"/>
           <w:sz w:val="20"/>
           <w:szCs w:val="20"/>
         </w:rPr>
+        <w:t>.</w:t>
+      </w:r>
+    </w:p>
+    <w:p>
+      <w:pPr>
+        <w:rPr>
+          <w:rFonts w:cstheme="minorHAnsi"/>
+          <w:sz w:val="20"/>
+          <w:szCs w:val="20"/>
+        </w:rPr>
+      </w:pPr>
+      <w:r>
+        <w:rPr>
+          <w:rFonts w:cstheme="minorHAnsi"/>
+          <w:sz w:val="20"/>
+          <w:szCs w:val="20"/>
+        </w:rPr>
         <w:t>Tuttavia,</w:t>
       </w:r>
       <w:r>
@@ -4248,7 +4327,6 @@
           <w:szCs w:val="20"/>
         </w:rPr>
       </w:pPr>
-      <w:proofErr w:type="gramStart"/>
       <w:r>
         <w:rPr>
           <w:rFonts w:cstheme="minorHAnsi"/>
@@ -4257,15 +4335,6 @@
         </w:rPr>
         <w:t>L’accesso al minimo e al massimo dell’albero intero</w:t>
       </w:r>
-      <w:r>
-        <w:rPr>
-          <w:rFonts w:cstheme="minorHAnsi"/>
-          <w:sz w:val="20"/>
-          <w:szCs w:val="20"/>
-        </w:rPr>
-        <w:t>,</w:t>
-      </w:r>
-      <w:proofErr w:type="gramEnd"/>
       <w:r>
         <w:rPr>
           <w:rFonts w:cstheme="minorHAnsi"/>
@@ -4747,7 +4816,21 @@
           <w:sz w:val="20"/>
           <w:szCs w:val="20"/>
         </w:rPr>
-        <w:t xml:space="preserve">Per migliorare l’esperienza utente (UX), abbiamo fatto si che le modifiche agli archivi, di qualsiasi tipo, vengano automaticamente salvate, </w:t>
+        <w:t xml:space="preserve">Per migliorare l’esperienza utente (UX), abbiamo fatto si che le modifiche agli archivi, </w:t>
+      </w:r>
+      <w:r>
+        <w:rPr>
+          <w:sz w:val="20"/>
+          <w:szCs w:val="20"/>
+        </w:rPr>
+        <w:t xml:space="preserve">per quanto riguarda creazione, modifica o rimozione, se confermate, </w:t>
+      </w:r>
+      <w:r>
+        <w:rPr>
+          <w:sz w:val="20"/>
+          <w:szCs w:val="20"/>
+        </w:rPr>
+        <w:t xml:space="preserve">vengano automaticamente salvate, </w:t>
       </w:r>
       <w:r>
         <w:rPr>
@@ -4762,6 +4845,13 @@
           <w:szCs w:val="20"/>
         </w:rPr>
         <w:t xml:space="preserve"> l’utente non debba attivamente preoccuparsi del salvataggio.</w:t>
+      </w:r>
+      <w:r>
+        <w:rPr>
+          <w:sz w:val="20"/>
+          <w:szCs w:val="20"/>
+        </w:rPr>
+        <w:t xml:space="preserve"> È cruciale che non vengano persi dati o eventuali modifiche ad essi.</w:t>
       </w:r>
     </w:p>
     <w:p>
@@ -4906,7 +4996,28 @@
           <w:sz w:val="20"/>
           <w:szCs w:val="20"/>
         </w:rPr>
-        <w:t>la ricerca per nome identificativo</w:t>
+        <w:t xml:space="preserve">la ricerca </w:t>
+      </w:r>
+      <w:r>
+        <w:rPr>
+          <w:sz w:val="20"/>
+          <w:szCs w:val="20"/>
+        </w:rPr>
+        <w:t>tramite</w:t>
+      </w:r>
+      <w:r>
+        <w:rPr>
+          <w:sz w:val="20"/>
+          <w:szCs w:val="20"/>
+        </w:rPr>
+        <w:t xml:space="preserve"> nome identificativ</w:t>
+      </w:r>
+      <w:r>
+        <w:rPr>
+          <w:sz w:val="20"/>
+          <w:szCs w:val="20"/>
+        </w:rPr>
+        <w:t>o</w:t>
       </w:r>
       <w:r>
         <w:rPr>
@@ -5064,6 +5175,7 @@
           <w:sz w:val="20"/>
           <w:szCs w:val="20"/>
         </w:rPr>
+        <w:lastRenderedPageBreak/>
         <w:t xml:space="preserve">Richiesta all’utente, in caso di rimozione di un archivio, di confermare la rimozione tramite una </w:t>
       </w:r>
       <w:proofErr w:type="spellStart"/>
@@ -5131,7 +5243,6 @@
           <w:sz w:val="20"/>
           <w:szCs w:val="20"/>
         </w:rPr>
-        <w:lastRenderedPageBreak/>
         <w:t xml:space="preserve">Realizzazione dell’intera applicazione in modalità </w:t>
       </w:r>
       <w:r>
@@ -5183,40 +5294,6 @@
           <w:szCs w:val="20"/>
         </w:rPr>
         <w:t>Possibilità di visualizzare i vari tipi di dato diversi, attraverso diverse interfacce per ogni tipo;</w:t>
-      </w:r>
-    </w:p>
-    <w:p>
-      <w:pPr>
-        <w:pStyle w:val="Paragrafoelenco"/>
-        <w:numPr>
-          <w:ilvl w:val="1"/>
-          <w:numId w:val="20"/>
-        </w:numPr>
-        <w:rPr>
-          <w:sz w:val="20"/>
-          <w:szCs w:val="20"/>
-        </w:rPr>
-      </w:pPr>
-      <w:r>
-        <w:rPr>
-          <w:sz w:val="20"/>
-          <w:szCs w:val="20"/>
-        </w:rPr>
-        <w:t xml:space="preserve">È da notare che i campi, se si va a visualizzare i campi dell’oggetto tramite l’apposito bottone (quello con all’interno un occhio), sono selezionabili e copiabili ma non modificabili, senza essere però campi disabilitati, questo per migliorare l’accessibilità alle informazioni (si pensi al caso in cui si </w:t>
-      </w:r>
-      <w:r>
-        <w:rPr>
-          <w:sz w:val="20"/>
-          <w:szCs w:val="20"/>
-        </w:rPr>
-        <w:t>volesse</w:t>
-      </w:r>
-      <w:r>
-        <w:rPr>
-          <w:sz w:val="20"/>
-          <w:szCs w:val="20"/>
-        </w:rPr>
-        <w:t xml:space="preserve"> copiare una password, precedentemente salvata);</w:t>
       </w:r>
     </w:p>
     <w:p>
@@ -7035,21 +7112,7 @@
           <w:sz w:val="20"/>
           <w:szCs w:val="20"/>
         </w:rPr>
-        <w:t xml:space="preserve"> ore) anche alla creazione di un programma di testing automatizzato (</w:t>
-      </w:r>
-      <w:r>
-        <w:rPr>
-          <w:sz w:val="20"/>
-          <w:szCs w:val="20"/>
-        </w:rPr>
-        <w:t>non richiesto</w:t>
-      </w:r>
-      <w:r>
-        <w:rPr>
-          <w:sz w:val="20"/>
-          <w:szCs w:val="20"/>
-        </w:rPr>
-        <w:t>), per riuscire a poter gene</w:t>
+        <w:t xml:space="preserve"> ore) anche alla creazione di un programma di testing automatizzato per riuscire a poter gene</w:t>
       </w:r>
       <w:r>
         <w:rPr>
@@ -7063,8 +7126,38 @@
           <w:sz w:val="20"/>
           <w:szCs w:val="20"/>
         </w:rPr>
-        <w:t>are, riprodurre, scovare e sistemare errori con facilità.</w:t>
-      </w:r>
+        <w:t>are, riprodurre, scovare e sistemare errori con facilità</w:t>
+      </w:r>
+      <w:r>
+        <w:rPr>
+          <w:sz w:val="20"/>
+          <w:szCs w:val="20"/>
+        </w:rPr>
+        <w:t xml:space="preserve"> e velocità</w:t>
+      </w:r>
+      <w:r>
+        <w:rPr>
+          <w:sz w:val="20"/>
+          <w:szCs w:val="20"/>
+        </w:rPr>
+        <w:t>.</w:t>
+      </w:r>
+    </w:p>
+    <w:p>
+      <w:pPr>
+        <w:rPr>
+          <w:sz w:val="20"/>
+          <w:szCs w:val="20"/>
+        </w:rPr>
+      </w:pPr>
+    </w:p>
+    <w:p>
+      <w:pPr>
+        <w:rPr>
+          <w:sz w:val="20"/>
+          <w:szCs w:val="20"/>
+        </w:rPr>
+      </w:pPr>
     </w:p>
     <w:p>
       <w:pPr>

</xml_diff>

<commit_message>
Final and peer-reviewed version of the report.
</commit_message>
<xml_diff>
--- a/Docs/Toniolo_Riccardo_Relazione.docx
+++ b/Docs/Toniolo_Riccardo_Relazione.docx
@@ -1149,7 +1149,15 @@
           <w:sz w:val="20"/>
           <w:szCs w:val="20"/>
         </w:rPr>
-        <w:t xml:space="preserve"> giusti, andrà a inserire in un vettore di stringhe, le giuste stringhe che comporranno l’oggetto</w:t>
+        <w:t xml:space="preserve"> giusti, andrà </w:t>
+      </w:r>
+      <w:r>
+        <w:rPr>
+          <w:sz w:val="20"/>
+          <w:szCs w:val="20"/>
+        </w:rPr>
+        <w:lastRenderedPageBreak/>
+        <w:t>a inserire in un vettore di stringhe, le giuste stringhe che comporranno l’oggetto</w:t>
       </w:r>
       <w:r>
         <w:rPr>
@@ -1158,20 +1166,50 @@
         </w:rPr>
         <w:t xml:space="preserve"> serializzato.</w:t>
       </w:r>
-    </w:p>
-    <w:p>
-      <w:pPr>
-        <w:rPr>
-          <w:sz w:val="20"/>
-          <w:szCs w:val="20"/>
-        </w:rPr>
-      </w:pPr>
-      <w:r>
-        <w:rPr>
-          <w:sz w:val="20"/>
-          <w:szCs w:val="20"/>
-        </w:rPr>
-        <w:lastRenderedPageBreak/>
+      <w:r>
+        <w:rPr>
+          <w:sz w:val="20"/>
+          <w:szCs w:val="20"/>
+        </w:rPr>
+        <w:t xml:space="preserve"> Questo vettore verrà poi dato in </w:t>
+      </w:r>
+      <w:proofErr w:type="spellStart"/>
+      <w:r>
+        <w:rPr>
+          <w:sz w:val="20"/>
+          <w:szCs w:val="20"/>
+        </w:rPr>
+        <w:t>return</w:t>
+      </w:r>
+      <w:proofErr w:type="spellEnd"/>
+      <w:r>
+        <w:rPr>
+          <w:sz w:val="20"/>
+          <w:szCs w:val="20"/>
+        </w:rPr>
+        <w:t>.</w:t>
+      </w:r>
+    </w:p>
+    <w:p>
+      <w:pPr>
+        <w:rPr>
+          <w:sz w:val="20"/>
+          <w:szCs w:val="20"/>
+        </w:rPr>
+      </w:pPr>
+    </w:p>
+    <w:p>
+      <w:pPr>
+        <w:rPr>
+          <w:sz w:val="20"/>
+          <w:szCs w:val="20"/>
+        </w:rPr>
+      </w:pPr>
+      <w:r>
+        <w:rPr>
+          <w:sz w:val="20"/>
+          <w:szCs w:val="20"/>
+        </w:rPr>
         <w:t xml:space="preserve">La classe Account </w:t>
       </w:r>
       <w:r>
@@ -1202,7 +1240,21 @@
           <w:sz w:val="20"/>
           <w:szCs w:val="20"/>
         </w:rPr>
-        <w:t>rappresenta degli account online di cui si deve ricordare email, username e password.</w:t>
+        <w:t xml:space="preserve">rappresenta degli account online di cui si deve ricordare </w:t>
+      </w:r>
+      <w:r>
+        <w:rPr>
+          <w:sz w:val="20"/>
+          <w:szCs w:val="20"/>
+        </w:rPr>
+        <w:t>e-mail</w:t>
+      </w:r>
+      <w:r>
+        <w:rPr>
+          <w:sz w:val="20"/>
+          <w:szCs w:val="20"/>
+        </w:rPr>
+        <w:t>, username e password.</w:t>
       </w:r>
     </w:p>
     <w:p>
@@ -1969,7 +2021,21 @@
           <w:sz w:val="20"/>
           <w:szCs w:val="20"/>
         </w:rPr>
-        <w:t xml:space="preserve">, utilizzando come parametro, un puntatore a </w:t>
+        <w:t xml:space="preserve"> utilizzando</w:t>
+      </w:r>
+      <w:r>
+        <w:rPr>
+          <w:sz w:val="20"/>
+          <w:szCs w:val="20"/>
+        </w:rPr>
+        <w:t>,</w:t>
+      </w:r>
+      <w:r>
+        <w:rPr>
+          <w:sz w:val="20"/>
+          <w:szCs w:val="20"/>
+        </w:rPr>
+        <w:t xml:space="preserve"> come parametro, un puntatore a </w:t>
       </w:r>
       <w:proofErr w:type="spellStart"/>
       <w:r>
@@ -2708,6 +2774,7 @@
           <w:sz w:val="20"/>
           <w:szCs w:val="20"/>
         </w:rPr>
+        <w:lastRenderedPageBreak/>
         <w:t xml:space="preserve">Nella gerarchia della </w:t>
       </w:r>
       <w:r>
@@ -2785,15 +2852,7 @@
           <w:sz w:val="20"/>
           <w:szCs w:val="20"/>
         </w:rPr>
-        <w:t xml:space="preserve">, a seconda del tipo selezionato. Tuttavia per passarlo tramite un </w:t>
-      </w:r>
-      <w:r>
-        <w:rPr>
-          <w:sz w:val="20"/>
-          <w:szCs w:val="20"/>
-        </w:rPr>
-        <w:lastRenderedPageBreak/>
-        <w:t>segnale, utilizza come metodo di passaggio, l’</w:t>
+        <w:t>, a seconda del tipo selezionato. Tuttavia per passarlo tramite un segnale, utilizza come metodo di passaggio, l’</w:t>
       </w:r>
       <w:proofErr w:type="spellStart"/>
       <w:r>
@@ -3004,6 +3063,13 @@
           <w:szCs w:val="20"/>
         </w:rPr>
         <w:t>.</w:t>
+      </w:r>
+      <w:r>
+        <w:rPr>
+          <w:sz w:val="20"/>
+          <w:szCs w:val="20"/>
+        </w:rPr>
+        <w:t xml:space="preserve"> Questo tipo di uso del polimorfismo non è incentrato sull’invocazione di metodi virtuali, bensì sull’uso dei tipi in maniera polimorfa.</w:t>
       </w:r>
     </w:p>
     <w:p>
@@ -3752,6 +3818,7 @@
           <w:sz w:val="20"/>
           <w:szCs w:val="20"/>
         </w:rPr>
+        <w:lastRenderedPageBreak/>
         <w:t xml:space="preserve">I file che finiscono con </w:t>
       </w:r>
       <w:proofErr w:type="spellStart"/>
@@ -3832,7 +3899,6 @@
           <w:sz w:val="20"/>
           <w:szCs w:val="20"/>
         </w:rPr>
-        <w:lastRenderedPageBreak/>
         <w:t xml:space="preserve">Siccome non è possibile visualizzare il contenuto del file in quanto cifrato (si leggeranno caratteri incomprensibili), abbiamo aggiunto una funzionalità </w:t>
       </w:r>
       <w:proofErr w:type="gramStart"/>
@@ -4058,7 +4124,7 @@
           <w:sz w:val="20"/>
           <w:szCs w:val="20"/>
         </w:rPr>
-        <w:t xml:space="preserve"> abbiamo deciso di utilizzare questo tipo di struttura poiché è particolarmente veloce, appunto per quanto appena detto, nella ricerca</w:t>
+        <w:t xml:space="preserve"> abbiamo deciso di utilizzare questo tipo di struttura poiché è particolarmente veloce, per quanto appena detto, nella ricerca</w:t>
       </w:r>
       <w:r>
         <w:rPr>
@@ -4160,7 +4226,23 @@
           <w:sz w:val="20"/>
           <w:szCs w:val="20"/>
         </w:rPr>
-        <w:t>biamo fatto si che ogni nodo fosse collegato non solo al genitore, al figlio sinistro e al figlio destro, ma anche al predecessore e al successore, così da poter attraversare l’albero partendo dal minimo (o dal massimo) e andando avanti di successore in successore (o di predecessore in predecessore), tramite appositi iteratori.</w:t>
+        <w:t>biamo fatto s</w:t>
+      </w:r>
+      <w:r>
+        <w:rPr>
+          <w:rFonts w:cstheme="minorHAnsi"/>
+          <w:sz w:val="20"/>
+          <w:szCs w:val="20"/>
+        </w:rPr>
+        <w:t>ì</w:t>
+      </w:r>
+      <w:r>
+        <w:rPr>
+          <w:rFonts w:cstheme="minorHAnsi"/>
+          <w:sz w:val="20"/>
+          <w:szCs w:val="20"/>
+        </w:rPr>
+        <w:t xml:space="preserve"> che ogni nodo fosse collegato non solo al genitore, al figlio sinistro e al figlio destro, ma anche al predecessore e al successore, così da poter attraversare l’albero partendo dal minimo (o dal massimo) e andando avanti di successore in successore (o di predecessore in predecessore), tramite appositi iteratori.</w:t>
       </w:r>
       <w:r>
         <w:rPr>
@@ -4933,6 +5015,22 @@
     </w:p>
     <w:p>
       <w:pPr>
+        <w:rPr>
+          <w:sz w:val="20"/>
+          <w:szCs w:val="20"/>
+        </w:rPr>
+      </w:pPr>
+    </w:p>
+    <w:p>
+      <w:pPr>
+        <w:rPr>
+          <w:sz w:val="20"/>
+          <w:szCs w:val="20"/>
+        </w:rPr>
+      </w:pPr>
+    </w:p>
+    <w:p>
+      <w:pPr>
         <w:pStyle w:val="Paragrafoelenco"/>
         <w:numPr>
           <w:ilvl w:val="0"/>
@@ -4948,6 +5046,7 @@
           <w:sz w:val="20"/>
           <w:szCs w:val="20"/>
         </w:rPr>
+        <w:lastRenderedPageBreak/>
         <w:t xml:space="preserve">Campo per la ricerca tramite nome nella parte alta della finestra per filtrare </w:t>
       </w:r>
       <w:r>
@@ -5175,7 +5274,6 @@
           <w:sz w:val="20"/>
           <w:szCs w:val="20"/>
         </w:rPr>
-        <w:lastRenderedPageBreak/>
         <w:t xml:space="preserve">Richiesta all’utente, in caso di rimozione di un archivio, di confermare la rimozione tramite una </w:t>
       </w:r>
       <w:proofErr w:type="spellStart"/>
@@ -6051,6 +6149,15 @@
           <w:szCs w:val="20"/>
         </w:rPr>
         <w:t>NOTA: tutti i tentativi di compilazione sono stati effettuati con successo sulla macchina virtuale del corso</w:t>
+      </w:r>
+      <w:r>
+        <w:rPr>
+          <w:i/>
+          <w:iCs/>
+          <w:sz w:val="20"/>
+          <w:szCs w:val="20"/>
+        </w:rPr>
+        <w:t>, in modo da garantire durante l’intero svolgimento del progetto, una completa compatibilità con il sistema di valutazione</w:t>
       </w:r>
       <w:r>
         <w:rPr>
@@ -6858,11 +6965,28 @@
           <w:szCs w:val="20"/>
         </w:rPr>
       </w:pPr>
-      <w:r>
-        <w:rPr>
-          <w:sz w:val="20"/>
-          <w:szCs w:val="20"/>
-        </w:rPr>
+    </w:p>
+    <w:p>
+      <w:pPr>
+        <w:rPr>
+          <w:sz w:val="20"/>
+          <w:szCs w:val="20"/>
+        </w:rPr>
+      </w:pPr>
+    </w:p>
+    <w:p>
+      <w:pPr>
+        <w:rPr>
+          <w:sz w:val="20"/>
+          <w:szCs w:val="20"/>
+        </w:rPr>
+      </w:pPr>
+      <w:r>
+        <w:rPr>
+          <w:sz w:val="20"/>
+          <w:szCs w:val="20"/>
+        </w:rPr>
+        <w:lastRenderedPageBreak/>
         <w:t xml:space="preserve">Il monte ore è stato superato per </w:t>
       </w:r>
       <w:r>
@@ -7154,30 +7278,6 @@
     <w:p>
       <w:pPr>
         <w:rPr>
-          <w:sz w:val="20"/>
-          <w:szCs w:val="20"/>
-        </w:rPr>
-      </w:pPr>
-    </w:p>
-    <w:p>
-      <w:pPr>
-        <w:rPr>
-          <w:sz w:val="20"/>
-          <w:szCs w:val="20"/>
-        </w:rPr>
-      </w:pPr>
-    </w:p>
-    <w:p>
-      <w:pPr>
-        <w:rPr>
-          <w:sz w:val="20"/>
-          <w:szCs w:val="20"/>
-        </w:rPr>
-      </w:pPr>
-    </w:p>
-    <w:p>
-      <w:pPr>
-        <w:rPr>
           <w:b/>
           <w:bCs/>
         </w:rPr>
@@ -7187,7 +7287,6 @@
           <w:b/>
           <w:bCs/>
         </w:rPr>
-        <w:lastRenderedPageBreak/>
         <w:t>Divisione dei compiti</w:t>
       </w:r>
     </w:p>
@@ -7715,7 +7814,7 @@
     <w:p>
       <w:pPr>
         <w:numPr>
-          <w:ilvl w:val="0"/>
+          <w:ilvl w:val="1"/>
           <w:numId w:val="28"/>
         </w:numPr>
         <w:rPr>
@@ -7723,21 +7822,12 @@
           <w:szCs w:val="20"/>
         </w:rPr>
       </w:pPr>
-      <w:proofErr w:type="spellStart"/>
-      <w:r>
-        <w:rPr>
-          <w:sz w:val="20"/>
-          <w:szCs w:val="20"/>
-        </w:rPr>
-        <w:t>EncDec_File</w:t>
-      </w:r>
-      <w:proofErr w:type="spellEnd"/>
-      <w:r>
-        <w:rPr>
-          <w:sz w:val="20"/>
-          <w:szCs w:val="20"/>
-        </w:rPr>
-        <w:t xml:space="preserve">: </w:t>
+      <w:r>
+        <w:rPr>
+          <w:sz w:val="20"/>
+          <w:szCs w:val="20"/>
+        </w:rPr>
+        <w:t>Metodo filter;</w:t>
       </w:r>
     </w:p>
     <w:p>
@@ -7756,22 +7846,15 @@
           <w:sz w:val="20"/>
           <w:szCs w:val="20"/>
         </w:rPr>
-        <w:t xml:space="preserve">Tutto tranne </w:t>
-      </w:r>
-      <w:r>
-        <w:rPr>
-          <w:sz w:val="20"/>
-          <w:szCs w:val="20"/>
-        </w:rPr>
-        <w:t xml:space="preserve">il metodo </w:t>
+        <w:t xml:space="preserve">Metodo </w:t>
       </w:r>
       <w:proofErr w:type="spellStart"/>
       <w:r>
         <w:rPr>
-          <w:rStyle w:val="CodiceHTML"/>
-          <w:rFonts w:ascii="Times New Roman" w:hAnsi="Times New Roman" w:cs="Times New Roman"/>
-        </w:rPr>
-        <w:t>decFromFile</w:t>
+          <w:sz w:val="20"/>
+          <w:szCs w:val="20"/>
+        </w:rPr>
+        <w:t>searchSingle</w:t>
       </w:r>
       <w:proofErr w:type="spellEnd"/>
       <w:r>
@@ -7799,7 +7882,7 @@
           <w:sz w:val="20"/>
           <w:szCs w:val="20"/>
         </w:rPr>
-        <w:t>Vault</w:t>
+        <w:t>EncDec_File</w:t>
       </w:r>
       <w:proofErr w:type="spellEnd"/>
       <w:r>
@@ -7826,14 +7909,14 @@
           <w:sz w:val="20"/>
           <w:szCs w:val="20"/>
         </w:rPr>
-        <w:t>Metodo</w:t>
-      </w:r>
-      <w:r>
-        <w:rPr>
-          <w:sz w:val="20"/>
-          <w:szCs w:val="20"/>
-        </w:rPr>
-        <w:t xml:space="preserve"> </w:t>
+        <w:t xml:space="preserve">Tutto tranne </w:t>
+      </w:r>
+      <w:r>
+        <w:rPr>
+          <w:sz w:val="20"/>
+          <w:szCs w:val="20"/>
+        </w:rPr>
+        <w:t xml:space="preserve">il metodo </w:t>
       </w:r>
       <w:proofErr w:type="spellStart"/>
       <w:r>
@@ -7841,7 +7924,7 @@
           <w:rStyle w:val="CodiceHTML"/>
           <w:rFonts w:ascii="Times New Roman" w:hAnsi="Times New Roman" w:cs="Times New Roman"/>
         </w:rPr>
-        <w:t>loadFromStorage</w:t>
+        <w:t>decFromFile</w:t>
       </w:r>
       <w:proofErr w:type="spellEnd"/>
       <w:r>
@@ -7850,6 +7933,34 @@
           <w:szCs w:val="20"/>
         </w:rPr>
         <w:t>;</w:t>
+      </w:r>
+    </w:p>
+    <w:p>
+      <w:pPr>
+        <w:numPr>
+          <w:ilvl w:val="0"/>
+          <w:numId w:val="28"/>
+        </w:numPr>
+        <w:rPr>
+          <w:sz w:val="20"/>
+          <w:szCs w:val="20"/>
+        </w:rPr>
+      </w:pPr>
+      <w:proofErr w:type="spellStart"/>
+      <w:r>
+        <w:rPr>
+          <w:sz w:val="20"/>
+          <w:szCs w:val="20"/>
+        </w:rPr>
+        <w:t>Vault</w:t>
+      </w:r>
+      <w:proofErr w:type="spellEnd"/>
+      <w:r>
+        <w:rPr>
+          <w:sz w:val="20"/>
+          <w:szCs w:val="20"/>
+        </w:rPr>
+        <w:t xml:space="preserve">: </w:t>
       </w:r>
     </w:p>
     <w:p>
@@ -7868,7 +7979,30 @@
           <w:sz w:val="20"/>
           <w:szCs w:val="20"/>
         </w:rPr>
-        <w:t>Setup della classe e del costruttore;</w:t>
+        <w:t>Metodo</w:t>
+      </w:r>
+      <w:r>
+        <w:rPr>
+          <w:sz w:val="20"/>
+          <w:szCs w:val="20"/>
+        </w:rPr>
+        <w:t xml:space="preserve"> </w:t>
+      </w:r>
+      <w:proofErr w:type="spellStart"/>
+      <w:r>
+        <w:rPr>
+          <w:rStyle w:val="CodiceHTML"/>
+          <w:rFonts w:ascii="Times New Roman" w:hAnsi="Times New Roman" w:cs="Times New Roman"/>
+        </w:rPr>
+        <w:t>loadFromStorage</w:t>
+      </w:r>
+      <w:proofErr w:type="spellEnd"/>
+      <w:r>
+        <w:rPr>
+          <w:sz w:val="20"/>
+          <w:szCs w:val="20"/>
+        </w:rPr>
+        <w:t>;</w:t>
       </w:r>
     </w:p>
     <w:p>
@@ -7887,30 +8021,7 @@
           <w:sz w:val="20"/>
           <w:szCs w:val="20"/>
         </w:rPr>
-        <w:t>Metodo</w:t>
-      </w:r>
-      <w:r>
-        <w:rPr>
-          <w:sz w:val="20"/>
-          <w:szCs w:val="20"/>
-        </w:rPr>
-        <w:t xml:space="preserve"> </w:t>
-      </w:r>
-      <w:proofErr w:type="spellStart"/>
-      <w:r>
-        <w:rPr>
-          <w:rStyle w:val="CodiceHTML"/>
-          <w:rFonts w:ascii="Times New Roman" w:hAnsi="Times New Roman" w:cs="Times New Roman"/>
-        </w:rPr>
-        <w:t>loadStorage</w:t>
-      </w:r>
-      <w:proofErr w:type="spellEnd"/>
-      <w:r>
-        <w:rPr>
-          <w:sz w:val="20"/>
-          <w:szCs w:val="20"/>
-        </w:rPr>
-        <w:t>;</w:t>
+        <w:t>Setup della classe e del costruttore;</w:t>
       </w:r>
     </w:p>
     <w:p>
@@ -7944,7 +8055,7 @@
           <w:rStyle w:val="CodiceHTML"/>
           <w:rFonts w:ascii="Times New Roman" w:hAnsi="Times New Roman" w:cs="Times New Roman"/>
         </w:rPr>
-        <w:t>searchSerializableObjects</w:t>
+        <w:t>loadStorage</w:t>
       </w:r>
       <w:proofErr w:type="spellEnd"/>
       <w:r>
@@ -7986,7 +8097,7 @@
           <w:rStyle w:val="CodiceHTML"/>
           <w:rFonts w:ascii="Times New Roman" w:hAnsi="Times New Roman" w:cs="Times New Roman"/>
         </w:rPr>
-        <w:t>filteredVectorize</w:t>
+        <w:t>searchSerializableObjects</w:t>
       </w:r>
       <w:proofErr w:type="spellEnd"/>
       <w:r>
@@ -8025,10 +8136,10 @@
       <w:proofErr w:type="spellStart"/>
       <w:r>
         <w:rPr>
-          <w:sz w:val="20"/>
-          <w:szCs w:val="20"/>
-        </w:rPr>
-        <w:t>modifyTreeObj</w:t>
+          <w:rStyle w:val="CodiceHTML"/>
+          <w:rFonts w:ascii="Times New Roman" w:hAnsi="Times New Roman" w:cs="Times New Roman"/>
+        </w:rPr>
+        <w:t>filteredVectorize</w:t>
       </w:r>
       <w:proofErr w:type="spellEnd"/>
       <w:r>
@@ -8070,6 +8181,48 @@
           <w:sz w:val="20"/>
           <w:szCs w:val="20"/>
         </w:rPr>
+        <w:t>modifyTreeObj</w:t>
+      </w:r>
+      <w:proofErr w:type="spellEnd"/>
+      <w:r>
+        <w:rPr>
+          <w:sz w:val="20"/>
+          <w:szCs w:val="20"/>
+        </w:rPr>
+        <w:t>;</w:t>
+      </w:r>
+    </w:p>
+    <w:p>
+      <w:pPr>
+        <w:numPr>
+          <w:ilvl w:val="1"/>
+          <w:numId w:val="28"/>
+        </w:numPr>
+        <w:rPr>
+          <w:sz w:val="20"/>
+          <w:szCs w:val="20"/>
+        </w:rPr>
+      </w:pPr>
+      <w:r>
+        <w:rPr>
+          <w:sz w:val="20"/>
+          <w:szCs w:val="20"/>
+        </w:rPr>
+        <w:t>Metodo</w:t>
+      </w:r>
+      <w:r>
+        <w:rPr>
+          <w:sz w:val="20"/>
+          <w:szCs w:val="20"/>
+        </w:rPr>
+        <w:t xml:space="preserve"> </w:t>
+      </w:r>
+      <w:proofErr w:type="spellStart"/>
+      <w:r>
+        <w:rPr>
+          <w:sz w:val="20"/>
+          <w:szCs w:val="20"/>
+        </w:rPr>
         <w:t>isInitialized</w:t>
       </w:r>
       <w:proofErr w:type="spellEnd"/>
@@ -8736,6 +8889,7 @@
           <w:sz w:val="20"/>
           <w:szCs w:val="20"/>
         </w:rPr>
+        <w:lastRenderedPageBreak/>
         <w:t>TypeSelectionButton</w:t>
       </w:r>
       <w:proofErr w:type="spellEnd"/>
@@ -8815,54 +8969,6 @@
     <w:p>
       <w:pPr>
         <w:rPr>
-          <w:sz w:val="20"/>
-          <w:szCs w:val="20"/>
-        </w:rPr>
-      </w:pPr>
-    </w:p>
-    <w:p>
-      <w:pPr>
-        <w:rPr>
-          <w:sz w:val="20"/>
-          <w:szCs w:val="20"/>
-        </w:rPr>
-      </w:pPr>
-    </w:p>
-    <w:p>
-      <w:pPr>
-        <w:rPr>
-          <w:sz w:val="20"/>
-          <w:szCs w:val="20"/>
-        </w:rPr>
-      </w:pPr>
-    </w:p>
-    <w:p>
-      <w:pPr>
-        <w:rPr>
-          <w:sz w:val="20"/>
-          <w:szCs w:val="20"/>
-        </w:rPr>
-      </w:pPr>
-    </w:p>
-    <w:p>
-      <w:pPr>
-        <w:rPr>
-          <w:sz w:val="20"/>
-          <w:szCs w:val="20"/>
-        </w:rPr>
-      </w:pPr>
-    </w:p>
-    <w:p>
-      <w:pPr>
-        <w:rPr>
-          <w:sz w:val="20"/>
-          <w:szCs w:val="20"/>
-        </w:rPr>
-      </w:pPr>
-    </w:p>
-    <w:p>
-      <w:pPr>
-        <w:rPr>
           <w:b/>
           <w:bCs/>
           <w:sz w:val="32"/>
@@ -8876,7 +8982,6 @@
           <w:sz w:val="32"/>
           <w:szCs w:val="32"/>
         </w:rPr>
-        <w:lastRenderedPageBreak/>
         <w:t>Compilazione ed esecuzione</w:t>
       </w:r>
     </w:p>
@@ -9183,7 +9288,21 @@
           <w:sz w:val="20"/>
           <w:szCs w:val="20"/>
         </w:rPr>
-        <w:t xml:space="preserve">Per eseguire l’eseguibile quindi, una volta aver </w:t>
+        <w:t xml:space="preserve">Per </w:t>
+      </w:r>
+      <w:r>
+        <w:rPr>
+          <w:sz w:val="20"/>
+          <w:szCs w:val="20"/>
+        </w:rPr>
+        <w:t>avviare il programma</w:t>
+      </w:r>
+      <w:r>
+        <w:rPr>
+          <w:sz w:val="20"/>
+          <w:szCs w:val="20"/>
+        </w:rPr>
+        <w:t xml:space="preserve"> quindi, una volta aver </w:t>
       </w:r>
       <w:r>
         <w:rPr>
@@ -9260,6 +9379,15 @@
           <w:szCs w:val="20"/>
         </w:rPr>
         <w:t>NOTA: tutti i tentativi di compilazione sono stati effettuati con successo sulla macchina virtuale del corso</w:t>
+      </w:r>
+      <w:r>
+        <w:rPr>
+          <w:i/>
+          <w:iCs/>
+          <w:sz w:val="20"/>
+          <w:szCs w:val="20"/>
+        </w:rPr>
+        <w:t>, in modo da garantire durante l’intero svolgimento del progetto, una completa compatibilità con il sistema di valutazione</w:t>
       </w:r>
       <w:r>
         <w:rPr>

</xml_diff>